<commit_message>
Lê o _app.xml (gerado automaticamente pelo extrair_dados_doc.py)
</commit_message>
<xml_diff>
--- a/Texto.docx
+++ b/Texto.docx
@@ -267,7 +267,23 @@
           <w:rFonts w:cs="Times New Roman"/>
           <w:szCs w:val="24"/>
         </w:rPr>
-        <w:t xml:space="preserve"> 2018 a 2022. </w:t>
+        <w:t xml:space="preserve"> 2018 </w:t>
+      </w:r>
+      <w:proofErr w:type="gramStart"/>
+      <w:r>
+        <w:rPr>
+          <w:rFonts w:cs="Times New Roman"/>
+          <w:szCs w:val="24"/>
+        </w:rPr>
+        <w:t>a</w:t>
+      </w:r>
+      <w:proofErr w:type="gramEnd"/>
+      <w:r>
+        <w:rPr>
+          <w:rFonts w:cs="Times New Roman"/>
+          <w:szCs w:val="24"/>
+        </w:rPr>
+        <w:t xml:space="preserve"> 2022. </w:t>
       </w:r>
       <w:r>
         <w:rPr>
@@ -693,20 +709,11 @@
         <w:jc w:val="both"/>
         <w:rPr>
           <w:rFonts w:cs="Times New Roman"/>
-          <w:b/>
-          <w:bCs/>
-          <w:szCs w:val="24"/>
+          <w:szCs w:val="24"/>
+          <w:u w:val="single"/>
+          <w:lang w:val="en-US"/>
         </w:rPr>
       </w:pPr>
-      <w:r>
-        <w:rPr>
-          <w:rFonts w:cs="Times New Roman"/>
-          <w:b/>
-          <w:bCs/>
-          <w:szCs w:val="24"/>
-        </w:rPr>
-        <w:t>RESUMEN</w:t>
-      </w:r>
     </w:p>
     <w:p>
       <w:pPr>
@@ -714,20 +721,11 @@
         <w:jc w:val="both"/>
         <w:rPr>
           <w:rFonts w:cs="Times New Roman"/>
-          <w:szCs w:val="24"/>
-        </w:rPr>
-      </w:pPr>
-      <w:proofErr w:type="spellStart"/>
-      <w:r>
-        <w:rPr>
-          <w:rFonts w:cs="Times New Roman"/>
           <w:b/>
           <w:bCs/>
           <w:szCs w:val="24"/>
         </w:rPr>
-        <w:t>Justificación</w:t>
-      </w:r>
-      <w:proofErr w:type="spellEnd"/>
+      </w:pPr>
       <w:r>
         <w:rPr>
           <w:rFonts w:cs="Times New Roman"/>
@@ -735,1079 +733,7 @@
           <w:bCs/>
           <w:szCs w:val="24"/>
         </w:rPr>
-        <w:t xml:space="preserve"> y Objetivos</w:t>
-      </w:r>
-      <w:r>
-        <w:rPr>
-          <w:rFonts w:cs="Times New Roman"/>
-          <w:b/>
-          <w:bCs/>
-          <w:szCs w:val="24"/>
-        </w:rPr>
-        <w:t>:</w:t>
-      </w:r>
-      <w:r>
-        <w:rPr>
-          <w:rFonts w:cs="Times New Roman"/>
-          <w:szCs w:val="24"/>
-        </w:rPr>
-        <w:t xml:space="preserve"> </w:t>
-      </w:r>
-      <w:proofErr w:type="spellStart"/>
-      <w:r>
-        <w:rPr>
-          <w:rFonts w:cs="Times New Roman"/>
-          <w:szCs w:val="24"/>
-        </w:rPr>
-        <w:t>Evaluar</w:t>
-      </w:r>
-      <w:proofErr w:type="spellEnd"/>
-      <w:r>
-        <w:rPr>
-          <w:rFonts w:cs="Times New Roman"/>
-          <w:szCs w:val="24"/>
-        </w:rPr>
-        <w:t xml:space="preserve"> </w:t>
-      </w:r>
-      <w:proofErr w:type="spellStart"/>
-      <w:r>
-        <w:rPr>
-          <w:rFonts w:cs="Times New Roman"/>
-          <w:szCs w:val="24"/>
-        </w:rPr>
-        <w:t>el</w:t>
-      </w:r>
-      <w:proofErr w:type="spellEnd"/>
-      <w:r>
-        <w:rPr>
-          <w:rFonts w:cs="Times New Roman"/>
-          <w:szCs w:val="24"/>
-        </w:rPr>
-        <w:t xml:space="preserve"> </w:t>
-      </w:r>
-      <w:proofErr w:type="spellStart"/>
-      <w:r>
-        <w:rPr>
-          <w:rFonts w:cs="Times New Roman"/>
-          <w:szCs w:val="24"/>
-        </w:rPr>
-        <w:t>efecto</w:t>
-      </w:r>
-      <w:proofErr w:type="spellEnd"/>
-      <w:r>
-        <w:rPr>
-          <w:rFonts w:cs="Times New Roman"/>
-          <w:szCs w:val="24"/>
-        </w:rPr>
-        <w:t xml:space="preserve"> de </w:t>
-      </w:r>
-      <w:proofErr w:type="spellStart"/>
-      <w:r>
-        <w:rPr>
-          <w:rFonts w:cs="Times New Roman"/>
-          <w:szCs w:val="24"/>
-        </w:rPr>
-        <w:t>la</w:t>
-      </w:r>
-      <w:proofErr w:type="spellEnd"/>
-      <w:r>
-        <w:rPr>
-          <w:rFonts w:cs="Times New Roman"/>
-          <w:szCs w:val="24"/>
-        </w:rPr>
-        <w:t xml:space="preserve"> COVID-19 </w:t>
-      </w:r>
-      <w:proofErr w:type="spellStart"/>
-      <w:r>
-        <w:rPr>
-          <w:rFonts w:cs="Times New Roman"/>
-          <w:szCs w:val="24"/>
-        </w:rPr>
-        <w:t>en</w:t>
-      </w:r>
-      <w:proofErr w:type="spellEnd"/>
-      <w:r>
-        <w:rPr>
-          <w:rFonts w:cs="Times New Roman"/>
-          <w:szCs w:val="24"/>
-        </w:rPr>
-        <w:t xml:space="preserve"> </w:t>
-      </w:r>
-      <w:proofErr w:type="spellStart"/>
-      <w:r>
-        <w:rPr>
-          <w:rFonts w:cs="Times New Roman"/>
-          <w:szCs w:val="24"/>
-        </w:rPr>
-        <w:t>la</w:t>
-      </w:r>
-      <w:proofErr w:type="spellEnd"/>
-      <w:r>
-        <w:rPr>
-          <w:rFonts w:cs="Times New Roman"/>
-          <w:szCs w:val="24"/>
-        </w:rPr>
-        <w:t xml:space="preserve"> cobertura de </w:t>
-      </w:r>
-      <w:proofErr w:type="spellStart"/>
-      <w:r>
-        <w:rPr>
-          <w:rFonts w:cs="Times New Roman"/>
-          <w:szCs w:val="24"/>
-        </w:rPr>
-        <w:t>vacunación</w:t>
-      </w:r>
-      <w:proofErr w:type="spellEnd"/>
-      <w:r>
-        <w:rPr>
-          <w:rFonts w:cs="Times New Roman"/>
-          <w:szCs w:val="24"/>
-        </w:rPr>
-        <w:t xml:space="preserve"> </w:t>
-      </w:r>
-      <w:proofErr w:type="spellStart"/>
-      <w:r>
-        <w:rPr>
-          <w:rFonts w:cs="Times New Roman"/>
-          <w:szCs w:val="24"/>
-        </w:rPr>
-        <w:t>en</w:t>
-      </w:r>
-      <w:proofErr w:type="spellEnd"/>
-      <w:r>
-        <w:rPr>
-          <w:rFonts w:cs="Times New Roman"/>
-          <w:szCs w:val="24"/>
-        </w:rPr>
-        <w:t xml:space="preserve"> Brasil entre </w:t>
-      </w:r>
-      <w:proofErr w:type="spellStart"/>
-      <w:r>
-        <w:rPr>
-          <w:rFonts w:cs="Times New Roman"/>
-          <w:szCs w:val="24"/>
-        </w:rPr>
-        <w:t>poblaciones</w:t>
-      </w:r>
-      <w:proofErr w:type="spellEnd"/>
-      <w:r>
-        <w:rPr>
-          <w:rFonts w:cs="Times New Roman"/>
-          <w:szCs w:val="24"/>
-        </w:rPr>
-        <w:t xml:space="preserve"> indígenas. </w:t>
-      </w:r>
-      <w:r>
-        <w:rPr>
-          <w:rFonts w:cs="Times New Roman"/>
-          <w:b/>
-          <w:bCs/>
-          <w:szCs w:val="24"/>
-        </w:rPr>
-        <w:t>Métodos:</w:t>
-      </w:r>
-      <w:r>
-        <w:rPr>
-          <w:rFonts w:cs="Times New Roman"/>
-          <w:szCs w:val="24"/>
-        </w:rPr>
-        <w:t xml:space="preserve"> Se </w:t>
-      </w:r>
-      <w:proofErr w:type="spellStart"/>
-      <w:r>
-        <w:rPr>
-          <w:rFonts w:cs="Times New Roman"/>
-          <w:szCs w:val="24"/>
-        </w:rPr>
-        <w:t>realizó</w:t>
-      </w:r>
-      <w:proofErr w:type="spellEnd"/>
-      <w:r>
-        <w:rPr>
-          <w:rFonts w:cs="Times New Roman"/>
-          <w:szCs w:val="24"/>
-        </w:rPr>
-        <w:t xml:space="preserve"> </w:t>
-      </w:r>
-      <w:proofErr w:type="spellStart"/>
-      <w:r>
-        <w:rPr>
-          <w:rFonts w:cs="Times New Roman"/>
-          <w:szCs w:val="24"/>
-        </w:rPr>
-        <w:t>un</w:t>
-      </w:r>
-      <w:proofErr w:type="spellEnd"/>
-      <w:r>
-        <w:rPr>
-          <w:rFonts w:cs="Times New Roman"/>
-          <w:szCs w:val="24"/>
-        </w:rPr>
-        <w:t xml:space="preserve"> </w:t>
-      </w:r>
-      <w:proofErr w:type="spellStart"/>
-      <w:r>
-        <w:rPr>
-          <w:rFonts w:cs="Times New Roman"/>
-          <w:szCs w:val="24"/>
-        </w:rPr>
-        <w:t>estudio</w:t>
-      </w:r>
-      <w:proofErr w:type="spellEnd"/>
-      <w:r>
-        <w:rPr>
-          <w:rFonts w:cs="Times New Roman"/>
-          <w:szCs w:val="24"/>
-        </w:rPr>
-        <w:t xml:space="preserve"> ecológico utilizando </w:t>
-      </w:r>
-      <w:proofErr w:type="spellStart"/>
-      <w:r>
-        <w:rPr>
-          <w:rFonts w:cs="Times New Roman"/>
-          <w:szCs w:val="24"/>
-        </w:rPr>
-        <w:t>datos</w:t>
-      </w:r>
-      <w:proofErr w:type="spellEnd"/>
-      <w:r>
-        <w:rPr>
-          <w:rFonts w:cs="Times New Roman"/>
-          <w:szCs w:val="24"/>
-        </w:rPr>
-        <w:t xml:space="preserve"> </w:t>
-      </w:r>
-      <w:proofErr w:type="spellStart"/>
-      <w:r>
-        <w:rPr>
-          <w:rFonts w:cs="Times New Roman"/>
-          <w:szCs w:val="24"/>
-        </w:rPr>
-        <w:t>secundarios</w:t>
-      </w:r>
-      <w:proofErr w:type="spellEnd"/>
-      <w:r>
-        <w:rPr>
-          <w:rFonts w:cs="Times New Roman"/>
-          <w:szCs w:val="24"/>
-        </w:rPr>
-        <w:t xml:space="preserve"> </w:t>
-      </w:r>
-      <w:proofErr w:type="spellStart"/>
-      <w:r>
-        <w:rPr>
-          <w:rFonts w:cs="Times New Roman"/>
-          <w:szCs w:val="24"/>
-        </w:rPr>
-        <w:t>obtenidos</w:t>
-      </w:r>
-      <w:proofErr w:type="spellEnd"/>
-      <w:r>
-        <w:rPr>
-          <w:rFonts w:cs="Times New Roman"/>
-          <w:szCs w:val="24"/>
-        </w:rPr>
-        <w:t xml:space="preserve"> de </w:t>
-      </w:r>
-      <w:proofErr w:type="spellStart"/>
-      <w:r>
-        <w:rPr>
-          <w:rFonts w:cs="Times New Roman"/>
-          <w:szCs w:val="24"/>
-        </w:rPr>
-        <w:t>los</w:t>
-      </w:r>
-      <w:proofErr w:type="spellEnd"/>
-      <w:r>
-        <w:rPr>
-          <w:rFonts w:cs="Times New Roman"/>
-          <w:szCs w:val="24"/>
-        </w:rPr>
-        <w:t xml:space="preserve"> sistemas de </w:t>
-      </w:r>
-      <w:proofErr w:type="spellStart"/>
-      <w:r>
-        <w:rPr>
-          <w:rFonts w:cs="Times New Roman"/>
-          <w:szCs w:val="24"/>
-        </w:rPr>
-        <w:t>información</w:t>
-      </w:r>
-      <w:proofErr w:type="spellEnd"/>
-      <w:r>
-        <w:rPr>
-          <w:rFonts w:cs="Times New Roman"/>
-          <w:szCs w:val="24"/>
-        </w:rPr>
-        <w:t xml:space="preserve"> </w:t>
-      </w:r>
-      <w:proofErr w:type="spellStart"/>
-      <w:r>
-        <w:rPr>
-          <w:rFonts w:cs="Times New Roman"/>
-          <w:szCs w:val="24"/>
-        </w:rPr>
-        <w:t>oficiales</w:t>
-      </w:r>
-      <w:proofErr w:type="spellEnd"/>
-      <w:r>
-        <w:rPr>
-          <w:rFonts w:cs="Times New Roman"/>
-          <w:szCs w:val="24"/>
-        </w:rPr>
-        <w:t xml:space="preserve"> </w:t>
-      </w:r>
-      <w:proofErr w:type="spellStart"/>
-      <w:r>
-        <w:rPr>
-          <w:rFonts w:cs="Times New Roman"/>
-          <w:szCs w:val="24"/>
-        </w:rPr>
-        <w:t>brasileños</w:t>
-      </w:r>
-      <w:proofErr w:type="spellEnd"/>
-      <w:r>
-        <w:rPr>
-          <w:rFonts w:cs="Times New Roman"/>
-          <w:szCs w:val="24"/>
-        </w:rPr>
-        <w:t xml:space="preserve"> sobre </w:t>
-      </w:r>
-      <w:proofErr w:type="spellStart"/>
-      <w:r>
-        <w:rPr>
-          <w:rFonts w:cs="Times New Roman"/>
-          <w:szCs w:val="24"/>
-        </w:rPr>
-        <w:t>la</w:t>
-      </w:r>
-      <w:proofErr w:type="spellEnd"/>
-      <w:r>
-        <w:rPr>
-          <w:rFonts w:cs="Times New Roman"/>
-          <w:szCs w:val="24"/>
-        </w:rPr>
-        <w:t xml:space="preserve"> </w:t>
-      </w:r>
-      <w:proofErr w:type="spellStart"/>
-      <w:r>
-        <w:rPr>
-          <w:rFonts w:cs="Times New Roman"/>
-          <w:szCs w:val="24"/>
-        </w:rPr>
-        <w:t>tasa</w:t>
-      </w:r>
-      <w:proofErr w:type="spellEnd"/>
-      <w:r>
-        <w:rPr>
-          <w:rFonts w:cs="Times New Roman"/>
-          <w:szCs w:val="24"/>
-        </w:rPr>
-        <w:t xml:space="preserve"> de cobertura vacunal contra </w:t>
-      </w:r>
-      <w:proofErr w:type="spellStart"/>
-      <w:r>
-        <w:rPr>
-          <w:rFonts w:cs="Times New Roman"/>
-          <w:szCs w:val="24"/>
-        </w:rPr>
-        <w:t>el</w:t>
-      </w:r>
-      <w:proofErr w:type="spellEnd"/>
-      <w:r>
-        <w:rPr>
-          <w:rFonts w:cs="Times New Roman"/>
-          <w:szCs w:val="24"/>
-        </w:rPr>
-        <w:t xml:space="preserve"> Meningococo C Conjugado, Bacilo de </w:t>
-      </w:r>
-      <w:proofErr w:type="spellStart"/>
-      <w:r>
-        <w:rPr>
-          <w:rFonts w:cs="Times New Roman"/>
-          <w:szCs w:val="24"/>
-        </w:rPr>
-        <w:t>Calmette</w:t>
-      </w:r>
-      <w:proofErr w:type="spellEnd"/>
-      <w:r>
-        <w:rPr>
-          <w:rFonts w:cs="Times New Roman"/>
-          <w:szCs w:val="24"/>
-        </w:rPr>
-        <w:t xml:space="preserve">-Guérin, </w:t>
-      </w:r>
-      <w:proofErr w:type="spellStart"/>
-      <w:r>
-        <w:rPr>
-          <w:rFonts w:cs="Times New Roman"/>
-          <w:szCs w:val="24"/>
-        </w:rPr>
-        <w:t>Fiebre</w:t>
-      </w:r>
-      <w:proofErr w:type="spellEnd"/>
-      <w:r>
-        <w:rPr>
-          <w:rFonts w:cs="Times New Roman"/>
-          <w:szCs w:val="24"/>
-        </w:rPr>
-        <w:t xml:space="preserve"> Amarilla y </w:t>
-      </w:r>
-      <w:proofErr w:type="spellStart"/>
-      <w:r>
-        <w:rPr>
-          <w:rFonts w:cs="Times New Roman"/>
-          <w:szCs w:val="24"/>
-        </w:rPr>
-        <w:t>Neumococo</w:t>
-      </w:r>
-      <w:proofErr w:type="spellEnd"/>
-      <w:r>
-        <w:rPr>
-          <w:rFonts w:cs="Times New Roman"/>
-          <w:szCs w:val="24"/>
-        </w:rPr>
-        <w:t xml:space="preserve"> Conjugado 10-valente </w:t>
-      </w:r>
-      <w:proofErr w:type="spellStart"/>
-      <w:r>
-        <w:rPr>
-          <w:rFonts w:cs="Times New Roman"/>
-          <w:szCs w:val="24"/>
-        </w:rPr>
-        <w:t>en</w:t>
-      </w:r>
-      <w:proofErr w:type="spellEnd"/>
-      <w:r>
-        <w:rPr>
-          <w:rFonts w:cs="Times New Roman"/>
-          <w:szCs w:val="24"/>
-        </w:rPr>
-        <w:t xml:space="preserve"> </w:t>
-      </w:r>
-      <w:proofErr w:type="spellStart"/>
-      <w:r>
-        <w:rPr>
-          <w:rFonts w:cs="Times New Roman"/>
-          <w:szCs w:val="24"/>
-        </w:rPr>
-        <w:t>las</w:t>
-      </w:r>
-      <w:proofErr w:type="spellEnd"/>
-      <w:r>
-        <w:rPr>
-          <w:rFonts w:cs="Times New Roman"/>
-          <w:szCs w:val="24"/>
-        </w:rPr>
-        <w:t xml:space="preserve"> </w:t>
-      </w:r>
-      <w:proofErr w:type="spellStart"/>
-      <w:r>
-        <w:rPr>
-          <w:rFonts w:cs="Times New Roman"/>
-          <w:szCs w:val="24"/>
-        </w:rPr>
-        <w:t>diez</w:t>
-      </w:r>
-      <w:proofErr w:type="spellEnd"/>
-      <w:r>
-        <w:rPr>
-          <w:rFonts w:cs="Times New Roman"/>
-          <w:szCs w:val="24"/>
-        </w:rPr>
-        <w:t xml:space="preserve"> localidades </w:t>
-      </w:r>
-      <w:proofErr w:type="spellStart"/>
-      <w:r>
-        <w:rPr>
-          <w:rFonts w:cs="Times New Roman"/>
-          <w:szCs w:val="24"/>
-        </w:rPr>
-        <w:t>con</w:t>
-      </w:r>
-      <w:proofErr w:type="spellEnd"/>
-      <w:r>
-        <w:rPr>
-          <w:rFonts w:cs="Times New Roman"/>
-          <w:szCs w:val="24"/>
-        </w:rPr>
-        <w:t xml:space="preserve"> </w:t>
-      </w:r>
-      <w:proofErr w:type="spellStart"/>
-      <w:r>
-        <w:rPr>
-          <w:rFonts w:cs="Times New Roman"/>
-          <w:szCs w:val="24"/>
-        </w:rPr>
-        <w:t>mayor</w:t>
-      </w:r>
-      <w:proofErr w:type="spellEnd"/>
-      <w:r>
-        <w:rPr>
-          <w:rFonts w:cs="Times New Roman"/>
-          <w:szCs w:val="24"/>
-        </w:rPr>
-        <w:t xml:space="preserve"> </w:t>
-      </w:r>
-      <w:proofErr w:type="spellStart"/>
-      <w:r>
-        <w:rPr>
-          <w:rFonts w:cs="Times New Roman"/>
-          <w:szCs w:val="24"/>
-        </w:rPr>
-        <w:t>población</w:t>
-      </w:r>
-      <w:proofErr w:type="spellEnd"/>
-      <w:r>
-        <w:rPr>
-          <w:rFonts w:cs="Times New Roman"/>
-          <w:szCs w:val="24"/>
-        </w:rPr>
-        <w:t xml:space="preserve"> indígena de 2018 a 2022. </w:t>
-      </w:r>
-      <w:r>
-        <w:rPr>
-          <w:rFonts w:cs="Times New Roman"/>
-          <w:b/>
-          <w:bCs/>
-          <w:szCs w:val="24"/>
-        </w:rPr>
-        <w:t>Resultados:</w:t>
-      </w:r>
-      <w:r>
-        <w:rPr>
-          <w:rFonts w:cs="Times New Roman"/>
-          <w:szCs w:val="24"/>
-        </w:rPr>
-        <w:t xml:space="preserve"> </w:t>
-      </w:r>
-      <w:r>
-        <w:rPr>
-          <w:rFonts w:cs="Times New Roman"/>
-          <w:szCs w:val="24"/>
-        </w:rPr>
-        <w:t>S</w:t>
-      </w:r>
-      <w:r>
-        <w:rPr>
-          <w:rFonts w:cs="Times New Roman"/>
-          <w:szCs w:val="24"/>
-        </w:rPr>
-        <w:t xml:space="preserve">e </w:t>
-      </w:r>
-      <w:proofErr w:type="spellStart"/>
-      <w:r>
-        <w:rPr>
-          <w:rFonts w:cs="Times New Roman"/>
-          <w:szCs w:val="24"/>
-        </w:rPr>
-        <w:t>encontraron</w:t>
-      </w:r>
-      <w:proofErr w:type="spellEnd"/>
-      <w:r>
-        <w:rPr>
-          <w:rFonts w:cs="Times New Roman"/>
-          <w:szCs w:val="24"/>
-        </w:rPr>
-        <w:t xml:space="preserve"> heterogeneidades </w:t>
-      </w:r>
-      <w:proofErr w:type="spellStart"/>
-      <w:r>
-        <w:rPr>
-          <w:rFonts w:cs="Times New Roman"/>
-          <w:szCs w:val="24"/>
-        </w:rPr>
-        <w:t>en</w:t>
-      </w:r>
-      <w:proofErr w:type="spellEnd"/>
-      <w:r>
-        <w:rPr>
-          <w:rFonts w:cs="Times New Roman"/>
-          <w:szCs w:val="24"/>
-        </w:rPr>
-        <w:t xml:space="preserve"> </w:t>
-      </w:r>
-      <w:proofErr w:type="spellStart"/>
-      <w:r>
-        <w:rPr>
-          <w:rFonts w:cs="Times New Roman"/>
-          <w:szCs w:val="24"/>
-        </w:rPr>
-        <w:t>la</w:t>
-      </w:r>
-      <w:proofErr w:type="spellEnd"/>
-      <w:r>
-        <w:rPr>
-          <w:rFonts w:cs="Times New Roman"/>
-          <w:szCs w:val="24"/>
-        </w:rPr>
-        <w:t xml:space="preserve"> cobertura de </w:t>
-      </w:r>
-      <w:proofErr w:type="spellStart"/>
-      <w:r>
-        <w:rPr>
-          <w:rFonts w:cs="Times New Roman"/>
-          <w:szCs w:val="24"/>
-        </w:rPr>
-        <w:t>vacunación</w:t>
-      </w:r>
-      <w:proofErr w:type="spellEnd"/>
-      <w:r>
-        <w:rPr>
-          <w:rFonts w:cs="Times New Roman"/>
-          <w:szCs w:val="24"/>
-        </w:rPr>
-        <w:t xml:space="preserve"> indígena. </w:t>
-      </w:r>
-      <w:proofErr w:type="spellStart"/>
-      <w:r>
-        <w:rPr>
-          <w:rFonts w:cs="Times New Roman"/>
-          <w:szCs w:val="24"/>
-        </w:rPr>
-        <w:t>Además</w:t>
-      </w:r>
-      <w:proofErr w:type="spellEnd"/>
-      <w:r>
-        <w:rPr>
-          <w:rFonts w:cs="Times New Roman"/>
-          <w:szCs w:val="24"/>
-        </w:rPr>
-        <w:t xml:space="preserve">, </w:t>
-      </w:r>
-      <w:proofErr w:type="spellStart"/>
-      <w:r>
-        <w:rPr>
-          <w:rFonts w:cs="Times New Roman"/>
-          <w:szCs w:val="24"/>
-        </w:rPr>
-        <w:t>hubo</w:t>
-      </w:r>
-      <w:proofErr w:type="spellEnd"/>
-      <w:r>
-        <w:rPr>
-          <w:rFonts w:cs="Times New Roman"/>
-          <w:szCs w:val="24"/>
-        </w:rPr>
-        <w:t xml:space="preserve"> una </w:t>
-      </w:r>
-      <w:proofErr w:type="spellStart"/>
-      <w:r>
-        <w:rPr>
-          <w:rFonts w:cs="Times New Roman"/>
-          <w:szCs w:val="24"/>
-        </w:rPr>
-        <w:t>reducción</w:t>
-      </w:r>
-      <w:proofErr w:type="spellEnd"/>
-      <w:r>
-        <w:rPr>
-          <w:rFonts w:cs="Times New Roman"/>
-          <w:szCs w:val="24"/>
-        </w:rPr>
-        <w:t xml:space="preserve"> de aproximadamente </w:t>
-      </w:r>
-      <w:proofErr w:type="spellStart"/>
-      <w:r>
-        <w:rPr>
-          <w:rFonts w:cs="Times New Roman"/>
-          <w:szCs w:val="24"/>
-        </w:rPr>
-        <w:t>el</w:t>
-      </w:r>
-      <w:proofErr w:type="spellEnd"/>
-      <w:r>
-        <w:rPr>
-          <w:rFonts w:cs="Times New Roman"/>
-          <w:szCs w:val="24"/>
-        </w:rPr>
-        <w:t xml:space="preserve"> 40%, 24%, 36% y 50% </w:t>
-      </w:r>
-      <w:proofErr w:type="spellStart"/>
-      <w:r>
-        <w:rPr>
-          <w:rFonts w:cs="Times New Roman"/>
-          <w:szCs w:val="24"/>
-        </w:rPr>
-        <w:t>en</w:t>
-      </w:r>
-      <w:proofErr w:type="spellEnd"/>
-      <w:r>
-        <w:rPr>
-          <w:rFonts w:cs="Times New Roman"/>
-          <w:szCs w:val="24"/>
-        </w:rPr>
-        <w:t xml:space="preserve"> </w:t>
-      </w:r>
-      <w:proofErr w:type="spellStart"/>
-      <w:r>
-        <w:rPr>
-          <w:rFonts w:cs="Times New Roman"/>
-          <w:szCs w:val="24"/>
-        </w:rPr>
-        <w:t>la</w:t>
-      </w:r>
-      <w:proofErr w:type="spellEnd"/>
-      <w:r>
-        <w:rPr>
-          <w:rFonts w:cs="Times New Roman"/>
-          <w:szCs w:val="24"/>
-        </w:rPr>
-        <w:t xml:space="preserve"> </w:t>
-      </w:r>
-      <w:proofErr w:type="spellStart"/>
-      <w:r>
-        <w:rPr>
-          <w:rFonts w:cs="Times New Roman"/>
-          <w:szCs w:val="24"/>
-        </w:rPr>
-        <w:t>tasa</w:t>
-      </w:r>
-      <w:proofErr w:type="spellEnd"/>
-      <w:r>
-        <w:rPr>
-          <w:rFonts w:cs="Times New Roman"/>
-          <w:szCs w:val="24"/>
-        </w:rPr>
-        <w:t xml:space="preserve"> de cobertura de </w:t>
-      </w:r>
-      <w:proofErr w:type="spellStart"/>
-      <w:r>
-        <w:rPr>
-          <w:rFonts w:cs="Times New Roman"/>
-          <w:szCs w:val="24"/>
-        </w:rPr>
-        <w:t>vacunación</w:t>
-      </w:r>
-      <w:proofErr w:type="spellEnd"/>
-      <w:r>
-        <w:rPr>
-          <w:rFonts w:cs="Times New Roman"/>
-          <w:szCs w:val="24"/>
-        </w:rPr>
-        <w:t xml:space="preserve"> para </w:t>
-      </w:r>
-      <w:proofErr w:type="spellStart"/>
-      <w:r>
-        <w:rPr>
-          <w:rFonts w:cs="Times New Roman"/>
-          <w:szCs w:val="24"/>
-        </w:rPr>
-        <w:t>la</w:t>
-      </w:r>
-      <w:proofErr w:type="spellEnd"/>
-      <w:r>
-        <w:rPr>
-          <w:rFonts w:cs="Times New Roman"/>
-          <w:szCs w:val="24"/>
-        </w:rPr>
-        <w:t xml:space="preserve"> vacuna conjugada contra </w:t>
-      </w:r>
-      <w:proofErr w:type="spellStart"/>
-      <w:r>
-        <w:rPr>
-          <w:rFonts w:cs="Times New Roman"/>
-          <w:szCs w:val="24"/>
-        </w:rPr>
-        <w:t>el</w:t>
-      </w:r>
-      <w:proofErr w:type="spellEnd"/>
-      <w:r>
-        <w:rPr>
-          <w:rFonts w:cs="Times New Roman"/>
-          <w:szCs w:val="24"/>
-        </w:rPr>
-        <w:t xml:space="preserve"> meningococo C, </w:t>
-      </w:r>
-      <w:proofErr w:type="spellStart"/>
-      <w:r>
-        <w:rPr>
-          <w:rFonts w:cs="Times New Roman"/>
-          <w:szCs w:val="24"/>
-        </w:rPr>
-        <w:t>el</w:t>
-      </w:r>
-      <w:proofErr w:type="spellEnd"/>
-      <w:r>
-        <w:rPr>
-          <w:rFonts w:cs="Times New Roman"/>
-          <w:szCs w:val="24"/>
-        </w:rPr>
-        <w:t xml:space="preserve"> bacilo de </w:t>
-      </w:r>
-      <w:proofErr w:type="spellStart"/>
-      <w:r>
-        <w:rPr>
-          <w:rFonts w:cs="Times New Roman"/>
-          <w:szCs w:val="24"/>
-        </w:rPr>
-        <w:t>Calmette</w:t>
-      </w:r>
-      <w:proofErr w:type="spellEnd"/>
-      <w:r>
-        <w:rPr>
-          <w:rFonts w:cs="Times New Roman"/>
-          <w:szCs w:val="24"/>
-        </w:rPr>
-        <w:t xml:space="preserve">-Guérin, </w:t>
-      </w:r>
-      <w:proofErr w:type="spellStart"/>
-      <w:r>
-        <w:rPr>
-          <w:rFonts w:cs="Times New Roman"/>
-          <w:szCs w:val="24"/>
-        </w:rPr>
-        <w:t>la</w:t>
-      </w:r>
-      <w:proofErr w:type="spellEnd"/>
-      <w:r>
-        <w:rPr>
-          <w:rFonts w:cs="Times New Roman"/>
-          <w:szCs w:val="24"/>
-        </w:rPr>
-        <w:t xml:space="preserve"> </w:t>
-      </w:r>
-      <w:proofErr w:type="spellStart"/>
-      <w:r>
-        <w:rPr>
-          <w:rFonts w:cs="Times New Roman"/>
-          <w:szCs w:val="24"/>
-        </w:rPr>
-        <w:t>fiebre</w:t>
-      </w:r>
-      <w:proofErr w:type="spellEnd"/>
-      <w:r>
-        <w:rPr>
-          <w:rFonts w:cs="Times New Roman"/>
-          <w:szCs w:val="24"/>
-        </w:rPr>
-        <w:t xml:space="preserve"> </w:t>
-      </w:r>
-      <w:proofErr w:type="spellStart"/>
-      <w:r>
-        <w:rPr>
-          <w:rFonts w:cs="Times New Roman"/>
-          <w:szCs w:val="24"/>
-        </w:rPr>
-        <w:t>amarilla</w:t>
-      </w:r>
-      <w:proofErr w:type="spellEnd"/>
-      <w:r>
-        <w:rPr>
-          <w:rFonts w:cs="Times New Roman"/>
-          <w:szCs w:val="24"/>
-        </w:rPr>
-        <w:t xml:space="preserve"> y </w:t>
-      </w:r>
-      <w:proofErr w:type="spellStart"/>
-      <w:r>
-        <w:rPr>
-          <w:rFonts w:cs="Times New Roman"/>
-          <w:szCs w:val="24"/>
-        </w:rPr>
-        <w:t>la</w:t>
-      </w:r>
-      <w:proofErr w:type="spellEnd"/>
-      <w:r>
-        <w:rPr>
-          <w:rFonts w:cs="Times New Roman"/>
-          <w:szCs w:val="24"/>
-        </w:rPr>
-        <w:t xml:space="preserve"> vacuna conjugada contra </w:t>
-      </w:r>
-      <w:proofErr w:type="spellStart"/>
-      <w:r>
-        <w:rPr>
-          <w:rFonts w:cs="Times New Roman"/>
-          <w:szCs w:val="24"/>
-        </w:rPr>
-        <w:t>el</w:t>
-      </w:r>
-      <w:proofErr w:type="spellEnd"/>
-      <w:r>
-        <w:rPr>
-          <w:rFonts w:cs="Times New Roman"/>
-          <w:szCs w:val="24"/>
-        </w:rPr>
-        <w:t xml:space="preserve"> </w:t>
-      </w:r>
-      <w:proofErr w:type="spellStart"/>
-      <w:r>
-        <w:rPr>
-          <w:rFonts w:cs="Times New Roman"/>
-          <w:szCs w:val="24"/>
-        </w:rPr>
-        <w:t>neumococo</w:t>
-      </w:r>
-      <w:proofErr w:type="spellEnd"/>
-      <w:r>
-        <w:rPr>
-          <w:rFonts w:cs="Times New Roman"/>
-          <w:szCs w:val="24"/>
-        </w:rPr>
-        <w:t xml:space="preserve"> 10-valente, respectivamente. </w:t>
-      </w:r>
-      <w:proofErr w:type="spellStart"/>
-      <w:r>
-        <w:rPr>
-          <w:rFonts w:cs="Times New Roman"/>
-          <w:b/>
-          <w:bCs/>
-          <w:szCs w:val="24"/>
-        </w:rPr>
-        <w:t>Conclusión</w:t>
-      </w:r>
-      <w:proofErr w:type="spellEnd"/>
-      <w:r>
-        <w:rPr>
-          <w:rFonts w:cs="Times New Roman"/>
-          <w:b/>
-          <w:bCs/>
-          <w:szCs w:val="24"/>
-        </w:rPr>
-        <w:t>:</w:t>
-      </w:r>
-      <w:r>
-        <w:rPr>
-          <w:rFonts w:cs="Times New Roman"/>
-          <w:szCs w:val="24"/>
-        </w:rPr>
-        <w:t xml:space="preserve"> </w:t>
-      </w:r>
-      <w:proofErr w:type="spellStart"/>
-      <w:r>
-        <w:rPr>
-          <w:rFonts w:cs="Times New Roman"/>
-          <w:szCs w:val="24"/>
-        </w:rPr>
-        <w:t>Nuestros</w:t>
-      </w:r>
-      <w:proofErr w:type="spellEnd"/>
-      <w:r>
-        <w:rPr>
-          <w:rFonts w:cs="Times New Roman"/>
-          <w:szCs w:val="24"/>
-        </w:rPr>
-        <w:t xml:space="preserve"> </w:t>
-      </w:r>
-      <w:proofErr w:type="spellStart"/>
-      <w:r>
-        <w:rPr>
-          <w:rFonts w:cs="Times New Roman"/>
-          <w:szCs w:val="24"/>
-        </w:rPr>
-        <w:t>hallazgos</w:t>
-      </w:r>
-      <w:proofErr w:type="spellEnd"/>
-      <w:r>
-        <w:rPr>
-          <w:rFonts w:cs="Times New Roman"/>
-          <w:szCs w:val="24"/>
-        </w:rPr>
-        <w:t xml:space="preserve"> </w:t>
-      </w:r>
-      <w:proofErr w:type="spellStart"/>
-      <w:r>
-        <w:rPr>
-          <w:rFonts w:cs="Times New Roman"/>
-          <w:szCs w:val="24"/>
-        </w:rPr>
-        <w:t>refuerzan</w:t>
-      </w:r>
-      <w:proofErr w:type="spellEnd"/>
-      <w:r>
-        <w:rPr>
-          <w:rFonts w:cs="Times New Roman"/>
-          <w:szCs w:val="24"/>
-        </w:rPr>
-        <w:t xml:space="preserve"> </w:t>
-      </w:r>
-      <w:proofErr w:type="spellStart"/>
-      <w:r>
-        <w:rPr>
-          <w:rFonts w:cs="Times New Roman"/>
-          <w:szCs w:val="24"/>
-        </w:rPr>
-        <w:t>la</w:t>
-      </w:r>
-      <w:proofErr w:type="spellEnd"/>
-      <w:r>
-        <w:rPr>
-          <w:rFonts w:cs="Times New Roman"/>
-          <w:szCs w:val="24"/>
-        </w:rPr>
-        <w:t xml:space="preserve"> </w:t>
-      </w:r>
-      <w:proofErr w:type="spellStart"/>
-      <w:r>
-        <w:rPr>
-          <w:rFonts w:cs="Times New Roman"/>
-          <w:szCs w:val="24"/>
-        </w:rPr>
-        <w:t>importancia</w:t>
-      </w:r>
-      <w:proofErr w:type="spellEnd"/>
-      <w:r>
-        <w:rPr>
-          <w:rFonts w:cs="Times New Roman"/>
-          <w:szCs w:val="24"/>
-        </w:rPr>
-        <w:t xml:space="preserve"> de adoptar </w:t>
-      </w:r>
-      <w:proofErr w:type="spellStart"/>
-      <w:r>
-        <w:rPr>
-          <w:rFonts w:cs="Times New Roman"/>
-          <w:szCs w:val="24"/>
-        </w:rPr>
-        <w:t>campañas</w:t>
-      </w:r>
-      <w:proofErr w:type="spellEnd"/>
-      <w:r>
-        <w:rPr>
-          <w:rFonts w:cs="Times New Roman"/>
-          <w:szCs w:val="24"/>
-        </w:rPr>
-        <w:t xml:space="preserve"> de </w:t>
-      </w:r>
-      <w:proofErr w:type="spellStart"/>
-      <w:r>
-        <w:rPr>
-          <w:rFonts w:cs="Times New Roman"/>
-          <w:szCs w:val="24"/>
-        </w:rPr>
-        <w:t>vacunación</w:t>
-      </w:r>
-      <w:proofErr w:type="spellEnd"/>
-      <w:r>
-        <w:rPr>
-          <w:rFonts w:cs="Times New Roman"/>
-          <w:szCs w:val="24"/>
-        </w:rPr>
-        <w:t xml:space="preserve"> entre </w:t>
-      </w:r>
-      <w:proofErr w:type="spellStart"/>
-      <w:r>
-        <w:rPr>
-          <w:rFonts w:cs="Times New Roman"/>
-          <w:szCs w:val="24"/>
-        </w:rPr>
-        <w:t>las</w:t>
-      </w:r>
-      <w:proofErr w:type="spellEnd"/>
-      <w:r>
-        <w:rPr>
-          <w:rFonts w:cs="Times New Roman"/>
-          <w:szCs w:val="24"/>
-        </w:rPr>
-        <w:t xml:space="preserve"> localidades indígenas.</w:t>
-      </w:r>
-      <w:r>
-        <w:rPr>
-          <w:rFonts w:cs="Times New Roman"/>
-          <w:szCs w:val="24"/>
-        </w:rPr>
-        <w:t xml:space="preserve"> </w:t>
+        <w:t>RESUMEN</w:t>
       </w:r>
     </w:p>
     <w:p>
@@ -1827,7 +753,1116 @@
           <w:bCs/>
           <w:szCs w:val="24"/>
         </w:rPr>
+        <w:t>Justificación</w:t>
+      </w:r>
+      <w:proofErr w:type="spellEnd"/>
+      <w:r>
+        <w:rPr>
+          <w:rFonts w:cs="Times New Roman"/>
+          <w:b/>
+          <w:bCs/>
+          <w:szCs w:val="24"/>
+        </w:rPr>
+        <w:t xml:space="preserve"> y Objetivos</w:t>
+      </w:r>
+      <w:r>
+        <w:rPr>
+          <w:rFonts w:cs="Times New Roman"/>
+          <w:b/>
+          <w:bCs/>
+          <w:szCs w:val="24"/>
+        </w:rPr>
+        <w:t>:</w:t>
+      </w:r>
+      <w:r>
+        <w:rPr>
+          <w:rFonts w:cs="Times New Roman"/>
+          <w:szCs w:val="24"/>
+        </w:rPr>
+        <w:t xml:space="preserve"> </w:t>
+      </w:r>
+      <w:proofErr w:type="spellStart"/>
+      <w:r>
+        <w:rPr>
+          <w:rFonts w:cs="Times New Roman"/>
+          <w:szCs w:val="24"/>
+        </w:rPr>
+        <w:t>Evaluar</w:t>
+      </w:r>
+      <w:proofErr w:type="spellEnd"/>
+      <w:r>
+        <w:rPr>
+          <w:rFonts w:cs="Times New Roman"/>
+          <w:szCs w:val="24"/>
+        </w:rPr>
+        <w:t xml:space="preserve"> </w:t>
+      </w:r>
+      <w:proofErr w:type="spellStart"/>
+      <w:r>
+        <w:rPr>
+          <w:rFonts w:cs="Times New Roman"/>
+          <w:szCs w:val="24"/>
+        </w:rPr>
+        <w:t>el</w:t>
+      </w:r>
+      <w:proofErr w:type="spellEnd"/>
+      <w:r>
+        <w:rPr>
+          <w:rFonts w:cs="Times New Roman"/>
+          <w:szCs w:val="24"/>
+        </w:rPr>
+        <w:t xml:space="preserve"> </w:t>
+      </w:r>
+      <w:proofErr w:type="spellStart"/>
+      <w:r>
+        <w:rPr>
+          <w:rFonts w:cs="Times New Roman"/>
+          <w:szCs w:val="24"/>
+        </w:rPr>
+        <w:t>efecto</w:t>
+      </w:r>
+      <w:proofErr w:type="spellEnd"/>
+      <w:r>
+        <w:rPr>
+          <w:rFonts w:cs="Times New Roman"/>
+          <w:szCs w:val="24"/>
+        </w:rPr>
+        <w:t xml:space="preserve"> de </w:t>
+      </w:r>
+      <w:proofErr w:type="spellStart"/>
+      <w:r>
+        <w:rPr>
+          <w:rFonts w:cs="Times New Roman"/>
+          <w:szCs w:val="24"/>
+        </w:rPr>
+        <w:t>la</w:t>
+      </w:r>
+      <w:proofErr w:type="spellEnd"/>
+      <w:r>
+        <w:rPr>
+          <w:rFonts w:cs="Times New Roman"/>
+          <w:szCs w:val="24"/>
+        </w:rPr>
+        <w:t xml:space="preserve"> COVID-19 </w:t>
+      </w:r>
+      <w:proofErr w:type="spellStart"/>
+      <w:r>
+        <w:rPr>
+          <w:rFonts w:cs="Times New Roman"/>
+          <w:szCs w:val="24"/>
+        </w:rPr>
+        <w:t>en</w:t>
+      </w:r>
+      <w:proofErr w:type="spellEnd"/>
+      <w:r>
+        <w:rPr>
+          <w:rFonts w:cs="Times New Roman"/>
+          <w:szCs w:val="24"/>
+        </w:rPr>
+        <w:t xml:space="preserve"> </w:t>
+      </w:r>
+      <w:proofErr w:type="spellStart"/>
+      <w:r>
+        <w:rPr>
+          <w:rFonts w:cs="Times New Roman"/>
+          <w:szCs w:val="24"/>
+        </w:rPr>
+        <w:t>la</w:t>
+      </w:r>
+      <w:proofErr w:type="spellEnd"/>
+      <w:r>
+        <w:rPr>
+          <w:rFonts w:cs="Times New Roman"/>
+          <w:szCs w:val="24"/>
+        </w:rPr>
+        <w:t xml:space="preserve"> cobertura de </w:t>
+      </w:r>
+      <w:proofErr w:type="spellStart"/>
+      <w:r>
+        <w:rPr>
+          <w:rFonts w:cs="Times New Roman"/>
+          <w:szCs w:val="24"/>
+        </w:rPr>
+        <w:t>vacunación</w:t>
+      </w:r>
+      <w:proofErr w:type="spellEnd"/>
+      <w:r>
+        <w:rPr>
+          <w:rFonts w:cs="Times New Roman"/>
+          <w:szCs w:val="24"/>
+        </w:rPr>
+        <w:t xml:space="preserve"> </w:t>
+      </w:r>
+      <w:proofErr w:type="spellStart"/>
+      <w:r>
+        <w:rPr>
+          <w:rFonts w:cs="Times New Roman"/>
+          <w:szCs w:val="24"/>
+        </w:rPr>
+        <w:t>en</w:t>
+      </w:r>
+      <w:proofErr w:type="spellEnd"/>
+      <w:r>
+        <w:rPr>
+          <w:rFonts w:cs="Times New Roman"/>
+          <w:szCs w:val="24"/>
+        </w:rPr>
+        <w:t xml:space="preserve"> Brasil entre </w:t>
+      </w:r>
+      <w:proofErr w:type="spellStart"/>
+      <w:r>
+        <w:rPr>
+          <w:rFonts w:cs="Times New Roman"/>
+          <w:szCs w:val="24"/>
+        </w:rPr>
+        <w:t>poblaciones</w:t>
+      </w:r>
+      <w:proofErr w:type="spellEnd"/>
+      <w:r>
+        <w:rPr>
+          <w:rFonts w:cs="Times New Roman"/>
+          <w:szCs w:val="24"/>
+        </w:rPr>
+        <w:t xml:space="preserve"> indígenas. </w:t>
+      </w:r>
+      <w:r>
+        <w:rPr>
+          <w:rFonts w:cs="Times New Roman"/>
+          <w:b/>
+          <w:bCs/>
+          <w:szCs w:val="24"/>
+        </w:rPr>
+        <w:t>Métodos:</w:t>
+      </w:r>
+      <w:r>
+        <w:rPr>
+          <w:rFonts w:cs="Times New Roman"/>
+          <w:szCs w:val="24"/>
+        </w:rPr>
+        <w:t xml:space="preserve"> Se </w:t>
+      </w:r>
+      <w:proofErr w:type="spellStart"/>
+      <w:r>
+        <w:rPr>
+          <w:rFonts w:cs="Times New Roman"/>
+          <w:szCs w:val="24"/>
+        </w:rPr>
+        <w:t>realizó</w:t>
+      </w:r>
+      <w:proofErr w:type="spellEnd"/>
+      <w:r>
+        <w:rPr>
+          <w:rFonts w:cs="Times New Roman"/>
+          <w:szCs w:val="24"/>
+        </w:rPr>
+        <w:t xml:space="preserve"> </w:t>
+      </w:r>
+      <w:proofErr w:type="spellStart"/>
+      <w:r>
+        <w:rPr>
+          <w:rFonts w:cs="Times New Roman"/>
+          <w:szCs w:val="24"/>
+        </w:rPr>
+        <w:t>un</w:t>
+      </w:r>
+      <w:proofErr w:type="spellEnd"/>
+      <w:r>
+        <w:rPr>
+          <w:rFonts w:cs="Times New Roman"/>
+          <w:szCs w:val="24"/>
+        </w:rPr>
+        <w:t xml:space="preserve"> </w:t>
+      </w:r>
+      <w:proofErr w:type="spellStart"/>
+      <w:r>
+        <w:rPr>
+          <w:rFonts w:cs="Times New Roman"/>
+          <w:szCs w:val="24"/>
+        </w:rPr>
+        <w:t>estudio</w:t>
+      </w:r>
+      <w:proofErr w:type="spellEnd"/>
+      <w:r>
+        <w:rPr>
+          <w:rFonts w:cs="Times New Roman"/>
+          <w:szCs w:val="24"/>
+        </w:rPr>
+        <w:t xml:space="preserve"> ecológico utilizando </w:t>
+      </w:r>
+      <w:proofErr w:type="spellStart"/>
+      <w:r>
+        <w:rPr>
+          <w:rFonts w:cs="Times New Roman"/>
+          <w:szCs w:val="24"/>
+        </w:rPr>
+        <w:t>datos</w:t>
+      </w:r>
+      <w:proofErr w:type="spellEnd"/>
+      <w:r>
+        <w:rPr>
+          <w:rFonts w:cs="Times New Roman"/>
+          <w:szCs w:val="24"/>
+        </w:rPr>
+        <w:t xml:space="preserve"> </w:t>
+      </w:r>
+      <w:proofErr w:type="spellStart"/>
+      <w:r>
+        <w:rPr>
+          <w:rFonts w:cs="Times New Roman"/>
+          <w:szCs w:val="24"/>
+        </w:rPr>
+        <w:t>secundarios</w:t>
+      </w:r>
+      <w:proofErr w:type="spellEnd"/>
+      <w:r>
+        <w:rPr>
+          <w:rFonts w:cs="Times New Roman"/>
+          <w:szCs w:val="24"/>
+        </w:rPr>
+        <w:t xml:space="preserve"> </w:t>
+      </w:r>
+      <w:proofErr w:type="spellStart"/>
+      <w:r>
+        <w:rPr>
+          <w:rFonts w:cs="Times New Roman"/>
+          <w:szCs w:val="24"/>
+        </w:rPr>
+        <w:t>obtenidos</w:t>
+      </w:r>
+      <w:proofErr w:type="spellEnd"/>
+      <w:r>
+        <w:rPr>
+          <w:rFonts w:cs="Times New Roman"/>
+          <w:szCs w:val="24"/>
+        </w:rPr>
+        <w:t xml:space="preserve"> de </w:t>
+      </w:r>
+      <w:proofErr w:type="spellStart"/>
+      <w:r>
+        <w:rPr>
+          <w:rFonts w:cs="Times New Roman"/>
+          <w:szCs w:val="24"/>
+        </w:rPr>
+        <w:t>los</w:t>
+      </w:r>
+      <w:proofErr w:type="spellEnd"/>
+      <w:r>
+        <w:rPr>
+          <w:rFonts w:cs="Times New Roman"/>
+          <w:szCs w:val="24"/>
+        </w:rPr>
+        <w:t xml:space="preserve"> sistemas de </w:t>
+      </w:r>
+      <w:proofErr w:type="spellStart"/>
+      <w:r>
+        <w:rPr>
+          <w:rFonts w:cs="Times New Roman"/>
+          <w:szCs w:val="24"/>
+        </w:rPr>
+        <w:t>información</w:t>
+      </w:r>
+      <w:proofErr w:type="spellEnd"/>
+      <w:r>
+        <w:rPr>
+          <w:rFonts w:cs="Times New Roman"/>
+          <w:szCs w:val="24"/>
+        </w:rPr>
+        <w:t xml:space="preserve"> </w:t>
+      </w:r>
+      <w:proofErr w:type="spellStart"/>
+      <w:r>
+        <w:rPr>
+          <w:rFonts w:cs="Times New Roman"/>
+          <w:szCs w:val="24"/>
+        </w:rPr>
+        <w:t>oficiales</w:t>
+      </w:r>
+      <w:proofErr w:type="spellEnd"/>
+      <w:r>
+        <w:rPr>
+          <w:rFonts w:cs="Times New Roman"/>
+          <w:szCs w:val="24"/>
+        </w:rPr>
+        <w:t xml:space="preserve"> </w:t>
+      </w:r>
+      <w:proofErr w:type="spellStart"/>
+      <w:r>
+        <w:rPr>
+          <w:rFonts w:cs="Times New Roman"/>
+          <w:szCs w:val="24"/>
+        </w:rPr>
+        <w:t>brasileños</w:t>
+      </w:r>
+      <w:proofErr w:type="spellEnd"/>
+      <w:r>
+        <w:rPr>
+          <w:rFonts w:cs="Times New Roman"/>
+          <w:szCs w:val="24"/>
+        </w:rPr>
+        <w:t xml:space="preserve"> sobre </w:t>
+      </w:r>
+      <w:proofErr w:type="spellStart"/>
+      <w:r>
+        <w:rPr>
+          <w:rFonts w:cs="Times New Roman"/>
+          <w:szCs w:val="24"/>
+        </w:rPr>
+        <w:t>la</w:t>
+      </w:r>
+      <w:proofErr w:type="spellEnd"/>
+      <w:r>
+        <w:rPr>
+          <w:rFonts w:cs="Times New Roman"/>
+          <w:szCs w:val="24"/>
+        </w:rPr>
+        <w:t xml:space="preserve"> </w:t>
+      </w:r>
+      <w:proofErr w:type="spellStart"/>
+      <w:r>
+        <w:rPr>
+          <w:rFonts w:cs="Times New Roman"/>
+          <w:szCs w:val="24"/>
+        </w:rPr>
+        <w:t>tasa</w:t>
+      </w:r>
+      <w:proofErr w:type="spellEnd"/>
+      <w:r>
+        <w:rPr>
+          <w:rFonts w:cs="Times New Roman"/>
+          <w:szCs w:val="24"/>
+        </w:rPr>
+        <w:t xml:space="preserve"> de cobertura vacunal contra </w:t>
+      </w:r>
+      <w:proofErr w:type="spellStart"/>
+      <w:r>
+        <w:rPr>
+          <w:rFonts w:cs="Times New Roman"/>
+          <w:szCs w:val="24"/>
+        </w:rPr>
+        <w:t>el</w:t>
+      </w:r>
+      <w:proofErr w:type="spellEnd"/>
+      <w:r>
+        <w:rPr>
+          <w:rFonts w:cs="Times New Roman"/>
+          <w:szCs w:val="24"/>
+        </w:rPr>
+        <w:t xml:space="preserve"> Meningococo C Conjugado, Bacilo de </w:t>
+      </w:r>
+      <w:proofErr w:type="spellStart"/>
+      <w:r>
+        <w:rPr>
+          <w:rFonts w:cs="Times New Roman"/>
+          <w:szCs w:val="24"/>
+        </w:rPr>
+        <w:t>Calmette</w:t>
+      </w:r>
+      <w:proofErr w:type="spellEnd"/>
+      <w:r>
+        <w:rPr>
+          <w:rFonts w:cs="Times New Roman"/>
+          <w:szCs w:val="24"/>
+        </w:rPr>
+        <w:t xml:space="preserve">-Guérin, </w:t>
+      </w:r>
+      <w:proofErr w:type="spellStart"/>
+      <w:r>
+        <w:rPr>
+          <w:rFonts w:cs="Times New Roman"/>
+          <w:szCs w:val="24"/>
+        </w:rPr>
+        <w:t>Fiebre</w:t>
+      </w:r>
+      <w:proofErr w:type="spellEnd"/>
+      <w:r>
+        <w:rPr>
+          <w:rFonts w:cs="Times New Roman"/>
+          <w:szCs w:val="24"/>
+        </w:rPr>
+        <w:t xml:space="preserve"> Amarilla y </w:t>
+      </w:r>
+      <w:proofErr w:type="spellStart"/>
+      <w:r>
+        <w:rPr>
+          <w:rFonts w:cs="Times New Roman"/>
+          <w:szCs w:val="24"/>
+        </w:rPr>
+        <w:t>Neumococo</w:t>
+      </w:r>
+      <w:proofErr w:type="spellEnd"/>
+      <w:r>
+        <w:rPr>
+          <w:rFonts w:cs="Times New Roman"/>
+          <w:szCs w:val="24"/>
+        </w:rPr>
+        <w:t xml:space="preserve"> Conjugado 10-valente </w:t>
+      </w:r>
+      <w:proofErr w:type="spellStart"/>
+      <w:r>
+        <w:rPr>
+          <w:rFonts w:cs="Times New Roman"/>
+          <w:szCs w:val="24"/>
+        </w:rPr>
+        <w:t>en</w:t>
+      </w:r>
+      <w:proofErr w:type="spellEnd"/>
+      <w:r>
+        <w:rPr>
+          <w:rFonts w:cs="Times New Roman"/>
+          <w:szCs w:val="24"/>
+        </w:rPr>
+        <w:t xml:space="preserve"> </w:t>
+      </w:r>
+      <w:proofErr w:type="spellStart"/>
+      <w:r>
+        <w:rPr>
+          <w:rFonts w:cs="Times New Roman"/>
+          <w:szCs w:val="24"/>
+        </w:rPr>
+        <w:t>las</w:t>
+      </w:r>
+      <w:proofErr w:type="spellEnd"/>
+      <w:r>
+        <w:rPr>
+          <w:rFonts w:cs="Times New Roman"/>
+          <w:szCs w:val="24"/>
+        </w:rPr>
+        <w:t xml:space="preserve"> </w:t>
+      </w:r>
+      <w:proofErr w:type="spellStart"/>
+      <w:r>
+        <w:rPr>
+          <w:rFonts w:cs="Times New Roman"/>
+          <w:szCs w:val="24"/>
+        </w:rPr>
+        <w:t>diez</w:t>
+      </w:r>
+      <w:proofErr w:type="spellEnd"/>
+      <w:r>
+        <w:rPr>
+          <w:rFonts w:cs="Times New Roman"/>
+          <w:szCs w:val="24"/>
+        </w:rPr>
+        <w:t xml:space="preserve"> localidades </w:t>
+      </w:r>
+      <w:proofErr w:type="spellStart"/>
+      <w:r>
+        <w:rPr>
+          <w:rFonts w:cs="Times New Roman"/>
+          <w:szCs w:val="24"/>
+        </w:rPr>
+        <w:t>con</w:t>
+      </w:r>
+      <w:proofErr w:type="spellEnd"/>
+      <w:r>
+        <w:rPr>
+          <w:rFonts w:cs="Times New Roman"/>
+          <w:szCs w:val="24"/>
+        </w:rPr>
+        <w:t xml:space="preserve"> </w:t>
+      </w:r>
+      <w:proofErr w:type="spellStart"/>
+      <w:r>
+        <w:rPr>
+          <w:rFonts w:cs="Times New Roman"/>
+          <w:szCs w:val="24"/>
+        </w:rPr>
+        <w:t>mayor</w:t>
+      </w:r>
+      <w:proofErr w:type="spellEnd"/>
+      <w:r>
+        <w:rPr>
+          <w:rFonts w:cs="Times New Roman"/>
+          <w:szCs w:val="24"/>
+        </w:rPr>
+        <w:t xml:space="preserve"> </w:t>
+      </w:r>
+      <w:proofErr w:type="spellStart"/>
+      <w:r>
+        <w:rPr>
+          <w:rFonts w:cs="Times New Roman"/>
+          <w:szCs w:val="24"/>
+        </w:rPr>
+        <w:t>población</w:t>
+      </w:r>
+      <w:proofErr w:type="spellEnd"/>
+      <w:r>
+        <w:rPr>
+          <w:rFonts w:cs="Times New Roman"/>
+          <w:szCs w:val="24"/>
+        </w:rPr>
+        <w:t xml:space="preserve"> indígena de 2018 a 2022. </w:t>
+      </w:r>
+      <w:r>
+        <w:rPr>
+          <w:rFonts w:cs="Times New Roman"/>
+          <w:b/>
+          <w:bCs/>
+          <w:szCs w:val="24"/>
+        </w:rPr>
+        <w:t>Resultados:</w:t>
+      </w:r>
+      <w:r>
+        <w:rPr>
+          <w:rFonts w:cs="Times New Roman"/>
+          <w:szCs w:val="24"/>
+        </w:rPr>
+        <w:t xml:space="preserve"> </w:t>
+      </w:r>
+      <w:r>
+        <w:rPr>
+          <w:rFonts w:cs="Times New Roman"/>
+          <w:szCs w:val="24"/>
+        </w:rPr>
+        <w:t>S</w:t>
+      </w:r>
+      <w:r>
+        <w:rPr>
+          <w:rFonts w:cs="Times New Roman"/>
+          <w:szCs w:val="24"/>
+        </w:rPr>
+        <w:t xml:space="preserve">e </w:t>
+      </w:r>
+      <w:proofErr w:type="spellStart"/>
+      <w:r>
+        <w:rPr>
+          <w:rFonts w:cs="Times New Roman"/>
+          <w:szCs w:val="24"/>
+        </w:rPr>
+        <w:t>encontraron</w:t>
+      </w:r>
+      <w:proofErr w:type="spellEnd"/>
+      <w:r>
+        <w:rPr>
+          <w:rFonts w:cs="Times New Roman"/>
+          <w:szCs w:val="24"/>
+        </w:rPr>
+        <w:t xml:space="preserve"> heterogeneidades </w:t>
+      </w:r>
+      <w:proofErr w:type="spellStart"/>
+      <w:r>
+        <w:rPr>
+          <w:rFonts w:cs="Times New Roman"/>
+          <w:szCs w:val="24"/>
+        </w:rPr>
+        <w:t>en</w:t>
+      </w:r>
+      <w:proofErr w:type="spellEnd"/>
+      <w:r>
+        <w:rPr>
+          <w:rFonts w:cs="Times New Roman"/>
+          <w:szCs w:val="24"/>
+        </w:rPr>
+        <w:t xml:space="preserve"> </w:t>
+      </w:r>
+      <w:proofErr w:type="spellStart"/>
+      <w:r>
+        <w:rPr>
+          <w:rFonts w:cs="Times New Roman"/>
+          <w:szCs w:val="24"/>
+        </w:rPr>
+        <w:t>la</w:t>
+      </w:r>
+      <w:proofErr w:type="spellEnd"/>
+      <w:r>
+        <w:rPr>
+          <w:rFonts w:cs="Times New Roman"/>
+          <w:szCs w:val="24"/>
+        </w:rPr>
+        <w:t xml:space="preserve"> cobertura de </w:t>
+      </w:r>
+      <w:proofErr w:type="spellStart"/>
+      <w:r>
+        <w:rPr>
+          <w:rFonts w:cs="Times New Roman"/>
+          <w:szCs w:val="24"/>
+        </w:rPr>
+        <w:t>vacunación</w:t>
+      </w:r>
+      <w:proofErr w:type="spellEnd"/>
+      <w:r>
+        <w:rPr>
+          <w:rFonts w:cs="Times New Roman"/>
+          <w:szCs w:val="24"/>
+        </w:rPr>
+        <w:t xml:space="preserve"> indígena. </w:t>
+      </w:r>
+      <w:proofErr w:type="spellStart"/>
+      <w:r>
+        <w:rPr>
+          <w:rFonts w:cs="Times New Roman"/>
+          <w:szCs w:val="24"/>
+        </w:rPr>
+        <w:t>Además</w:t>
+      </w:r>
+      <w:proofErr w:type="spellEnd"/>
+      <w:r>
+        <w:rPr>
+          <w:rFonts w:cs="Times New Roman"/>
+          <w:szCs w:val="24"/>
+        </w:rPr>
+        <w:t xml:space="preserve">, </w:t>
+      </w:r>
+      <w:proofErr w:type="spellStart"/>
+      <w:r>
+        <w:rPr>
+          <w:rFonts w:cs="Times New Roman"/>
+          <w:szCs w:val="24"/>
+        </w:rPr>
+        <w:t>hubo</w:t>
+      </w:r>
+      <w:proofErr w:type="spellEnd"/>
+      <w:r>
+        <w:rPr>
+          <w:rFonts w:cs="Times New Roman"/>
+          <w:szCs w:val="24"/>
+        </w:rPr>
+        <w:t xml:space="preserve"> una </w:t>
+      </w:r>
+      <w:proofErr w:type="spellStart"/>
+      <w:r>
+        <w:rPr>
+          <w:rFonts w:cs="Times New Roman"/>
+          <w:szCs w:val="24"/>
+        </w:rPr>
+        <w:t>reducción</w:t>
+      </w:r>
+      <w:proofErr w:type="spellEnd"/>
+      <w:r>
+        <w:rPr>
+          <w:rFonts w:cs="Times New Roman"/>
+          <w:szCs w:val="24"/>
+        </w:rPr>
+        <w:t xml:space="preserve"> de aproximadamente </w:t>
+      </w:r>
+      <w:proofErr w:type="spellStart"/>
+      <w:r>
+        <w:rPr>
+          <w:rFonts w:cs="Times New Roman"/>
+          <w:szCs w:val="24"/>
+        </w:rPr>
+        <w:t>el</w:t>
+      </w:r>
+      <w:proofErr w:type="spellEnd"/>
+      <w:r>
+        <w:rPr>
+          <w:rFonts w:cs="Times New Roman"/>
+          <w:szCs w:val="24"/>
+        </w:rPr>
+        <w:t xml:space="preserve"> 40%, 24%, 36% y 50% </w:t>
+      </w:r>
+      <w:proofErr w:type="spellStart"/>
+      <w:r>
+        <w:rPr>
+          <w:rFonts w:cs="Times New Roman"/>
+          <w:szCs w:val="24"/>
+        </w:rPr>
+        <w:t>en</w:t>
+      </w:r>
+      <w:proofErr w:type="spellEnd"/>
+      <w:r>
+        <w:rPr>
+          <w:rFonts w:cs="Times New Roman"/>
+          <w:szCs w:val="24"/>
+        </w:rPr>
+        <w:t xml:space="preserve"> </w:t>
+      </w:r>
+      <w:proofErr w:type="spellStart"/>
+      <w:r>
+        <w:rPr>
+          <w:rFonts w:cs="Times New Roman"/>
+          <w:szCs w:val="24"/>
+        </w:rPr>
+        <w:t>la</w:t>
+      </w:r>
+      <w:proofErr w:type="spellEnd"/>
+      <w:r>
+        <w:rPr>
+          <w:rFonts w:cs="Times New Roman"/>
+          <w:szCs w:val="24"/>
+        </w:rPr>
+        <w:t xml:space="preserve"> </w:t>
+      </w:r>
+      <w:proofErr w:type="spellStart"/>
+      <w:r>
+        <w:rPr>
+          <w:rFonts w:cs="Times New Roman"/>
+          <w:szCs w:val="24"/>
+        </w:rPr>
+        <w:t>tasa</w:t>
+      </w:r>
+      <w:proofErr w:type="spellEnd"/>
+      <w:r>
+        <w:rPr>
+          <w:rFonts w:cs="Times New Roman"/>
+          <w:szCs w:val="24"/>
+        </w:rPr>
+        <w:t xml:space="preserve"> de cobertura de </w:t>
+      </w:r>
+      <w:proofErr w:type="spellStart"/>
+      <w:r>
+        <w:rPr>
+          <w:rFonts w:cs="Times New Roman"/>
+          <w:szCs w:val="24"/>
+        </w:rPr>
+        <w:t>vacunación</w:t>
+      </w:r>
+      <w:proofErr w:type="spellEnd"/>
+      <w:r>
+        <w:rPr>
+          <w:rFonts w:cs="Times New Roman"/>
+          <w:szCs w:val="24"/>
+        </w:rPr>
+        <w:t xml:space="preserve"> para </w:t>
+      </w:r>
+      <w:proofErr w:type="spellStart"/>
+      <w:r>
+        <w:rPr>
+          <w:rFonts w:cs="Times New Roman"/>
+          <w:szCs w:val="24"/>
+        </w:rPr>
+        <w:t>la</w:t>
+      </w:r>
+      <w:proofErr w:type="spellEnd"/>
+      <w:r>
+        <w:rPr>
+          <w:rFonts w:cs="Times New Roman"/>
+          <w:szCs w:val="24"/>
+        </w:rPr>
+        <w:t xml:space="preserve"> vacuna conjugada contra </w:t>
+      </w:r>
+      <w:proofErr w:type="spellStart"/>
+      <w:r>
+        <w:rPr>
+          <w:rFonts w:cs="Times New Roman"/>
+          <w:szCs w:val="24"/>
+        </w:rPr>
+        <w:t>el</w:t>
+      </w:r>
+      <w:proofErr w:type="spellEnd"/>
+      <w:r>
+        <w:rPr>
+          <w:rFonts w:cs="Times New Roman"/>
+          <w:szCs w:val="24"/>
+        </w:rPr>
+        <w:t xml:space="preserve"> meningococo C, </w:t>
+      </w:r>
+      <w:proofErr w:type="spellStart"/>
+      <w:r>
+        <w:rPr>
+          <w:rFonts w:cs="Times New Roman"/>
+          <w:szCs w:val="24"/>
+        </w:rPr>
+        <w:t>el</w:t>
+      </w:r>
+      <w:proofErr w:type="spellEnd"/>
+      <w:r>
+        <w:rPr>
+          <w:rFonts w:cs="Times New Roman"/>
+          <w:szCs w:val="24"/>
+        </w:rPr>
+        <w:t xml:space="preserve"> bacilo de </w:t>
+      </w:r>
+      <w:proofErr w:type="spellStart"/>
+      <w:r>
+        <w:rPr>
+          <w:rFonts w:cs="Times New Roman"/>
+          <w:szCs w:val="24"/>
+        </w:rPr>
+        <w:t>Calmette</w:t>
+      </w:r>
+      <w:proofErr w:type="spellEnd"/>
+      <w:r>
+        <w:rPr>
+          <w:rFonts w:cs="Times New Roman"/>
+          <w:szCs w:val="24"/>
+        </w:rPr>
+        <w:t xml:space="preserve">-Guérin, </w:t>
+      </w:r>
+      <w:proofErr w:type="spellStart"/>
+      <w:r>
+        <w:rPr>
+          <w:rFonts w:cs="Times New Roman"/>
+          <w:szCs w:val="24"/>
+        </w:rPr>
+        <w:t>la</w:t>
+      </w:r>
+      <w:proofErr w:type="spellEnd"/>
+      <w:r>
+        <w:rPr>
+          <w:rFonts w:cs="Times New Roman"/>
+          <w:szCs w:val="24"/>
+        </w:rPr>
+        <w:t xml:space="preserve"> </w:t>
+      </w:r>
+      <w:proofErr w:type="spellStart"/>
+      <w:r>
+        <w:rPr>
+          <w:rFonts w:cs="Times New Roman"/>
+          <w:szCs w:val="24"/>
+        </w:rPr>
+        <w:t>fiebre</w:t>
+      </w:r>
+      <w:proofErr w:type="spellEnd"/>
+      <w:r>
+        <w:rPr>
+          <w:rFonts w:cs="Times New Roman"/>
+          <w:szCs w:val="24"/>
+        </w:rPr>
+        <w:t xml:space="preserve"> </w:t>
+      </w:r>
+      <w:proofErr w:type="spellStart"/>
+      <w:r>
+        <w:rPr>
+          <w:rFonts w:cs="Times New Roman"/>
+          <w:szCs w:val="24"/>
+        </w:rPr>
+        <w:t>amarilla</w:t>
+      </w:r>
+      <w:proofErr w:type="spellEnd"/>
+      <w:r>
+        <w:rPr>
+          <w:rFonts w:cs="Times New Roman"/>
+          <w:szCs w:val="24"/>
+        </w:rPr>
+        <w:t xml:space="preserve"> y </w:t>
+      </w:r>
+      <w:proofErr w:type="spellStart"/>
+      <w:r>
+        <w:rPr>
+          <w:rFonts w:cs="Times New Roman"/>
+          <w:szCs w:val="24"/>
+        </w:rPr>
+        <w:t>la</w:t>
+      </w:r>
+      <w:proofErr w:type="spellEnd"/>
+      <w:r>
+        <w:rPr>
+          <w:rFonts w:cs="Times New Roman"/>
+          <w:szCs w:val="24"/>
+        </w:rPr>
+        <w:t xml:space="preserve"> vacuna conjugada contra </w:t>
+      </w:r>
+      <w:proofErr w:type="spellStart"/>
+      <w:r>
+        <w:rPr>
+          <w:rFonts w:cs="Times New Roman"/>
+          <w:szCs w:val="24"/>
+        </w:rPr>
+        <w:t>el</w:t>
+      </w:r>
+      <w:proofErr w:type="spellEnd"/>
+      <w:r>
+        <w:rPr>
+          <w:rFonts w:cs="Times New Roman"/>
+          <w:szCs w:val="24"/>
+        </w:rPr>
+        <w:t xml:space="preserve"> </w:t>
+      </w:r>
+      <w:proofErr w:type="spellStart"/>
+      <w:r>
+        <w:rPr>
+          <w:rFonts w:cs="Times New Roman"/>
+          <w:szCs w:val="24"/>
+        </w:rPr>
+        <w:t>neumococo</w:t>
+      </w:r>
+      <w:proofErr w:type="spellEnd"/>
+      <w:r>
+        <w:rPr>
+          <w:rFonts w:cs="Times New Roman"/>
+          <w:szCs w:val="24"/>
+        </w:rPr>
+        <w:t xml:space="preserve"> 10-</w:t>
+      </w:r>
+      <w:r>
+        <w:rPr>
+          <w:rFonts w:cs="Times New Roman"/>
+          <w:szCs w:val="24"/>
+        </w:rPr>
         <w:lastRenderedPageBreak/>
+        <w:t xml:space="preserve">valente, respectivamente. </w:t>
+      </w:r>
+      <w:proofErr w:type="spellStart"/>
+      <w:r>
+        <w:rPr>
+          <w:rFonts w:cs="Times New Roman"/>
+          <w:b/>
+          <w:bCs/>
+          <w:szCs w:val="24"/>
+        </w:rPr>
+        <w:t>Conclusión</w:t>
+      </w:r>
+      <w:proofErr w:type="spellEnd"/>
+      <w:r>
+        <w:rPr>
+          <w:rFonts w:cs="Times New Roman"/>
+          <w:b/>
+          <w:bCs/>
+          <w:szCs w:val="24"/>
+        </w:rPr>
+        <w:t>:</w:t>
+      </w:r>
+      <w:r>
+        <w:rPr>
+          <w:rFonts w:cs="Times New Roman"/>
+          <w:szCs w:val="24"/>
+        </w:rPr>
+        <w:t xml:space="preserve"> </w:t>
+      </w:r>
+      <w:proofErr w:type="spellStart"/>
+      <w:r>
+        <w:rPr>
+          <w:rFonts w:cs="Times New Roman"/>
+          <w:szCs w:val="24"/>
+        </w:rPr>
+        <w:t>Nuestros</w:t>
+      </w:r>
+      <w:proofErr w:type="spellEnd"/>
+      <w:r>
+        <w:rPr>
+          <w:rFonts w:cs="Times New Roman"/>
+          <w:szCs w:val="24"/>
+        </w:rPr>
+        <w:t xml:space="preserve"> </w:t>
+      </w:r>
+      <w:proofErr w:type="spellStart"/>
+      <w:r>
+        <w:rPr>
+          <w:rFonts w:cs="Times New Roman"/>
+          <w:szCs w:val="24"/>
+        </w:rPr>
+        <w:t>hallazgos</w:t>
+      </w:r>
+      <w:proofErr w:type="spellEnd"/>
+      <w:r>
+        <w:rPr>
+          <w:rFonts w:cs="Times New Roman"/>
+          <w:szCs w:val="24"/>
+        </w:rPr>
+        <w:t xml:space="preserve"> </w:t>
+      </w:r>
+      <w:proofErr w:type="spellStart"/>
+      <w:r>
+        <w:rPr>
+          <w:rFonts w:cs="Times New Roman"/>
+          <w:szCs w:val="24"/>
+        </w:rPr>
+        <w:t>refuerzan</w:t>
+      </w:r>
+      <w:proofErr w:type="spellEnd"/>
+      <w:r>
+        <w:rPr>
+          <w:rFonts w:cs="Times New Roman"/>
+          <w:szCs w:val="24"/>
+        </w:rPr>
+        <w:t xml:space="preserve"> </w:t>
+      </w:r>
+      <w:proofErr w:type="spellStart"/>
+      <w:r>
+        <w:rPr>
+          <w:rFonts w:cs="Times New Roman"/>
+          <w:szCs w:val="24"/>
+        </w:rPr>
+        <w:t>la</w:t>
+      </w:r>
+      <w:proofErr w:type="spellEnd"/>
+      <w:r>
+        <w:rPr>
+          <w:rFonts w:cs="Times New Roman"/>
+          <w:szCs w:val="24"/>
+        </w:rPr>
+        <w:t xml:space="preserve"> </w:t>
+      </w:r>
+      <w:proofErr w:type="spellStart"/>
+      <w:r>
+        <w:rPr>
+          <w:rFonts w:cs="Times New Roman"/>
+          <w:szCs w:val="24"/>
+        </w:rPr>
+        <w:t>importancia</w:t>
+      </w:r>
+      <w:proofErr w:type="spellEnd"/>
+      <w:r>
+        <w:rPr>
+          <w:rFonts w:cs="Times New Roman"/>
+          <w:szCs w:val="24"/>
+        </w:rPr>
+        <w:t xml:space="preserve"> de adoptar </w:t>
+      </w:r>
+      <w:proofErr w:type="spellStart"/>
+      <w:r>
+        <w:rPr>
+          <w:rFonts w:cs="Times New Roman"/>
+          <w:szCs w:val="24"/>
+        </w:rPr>
+        <w:t>campañas</w:t>
+      </w:r>
+      <w:proofErr w:type="spellEnd"/>
+      <w:r>
+        <w:rPr>
+          <w:rFonts w:cs="Times New Roman"/>
+          <w:szCs w:val="24"/>
+        </w:rPr>
+        <w:t xml:space="preserve"> de </w:t>
+      </w:r>
+      <w:proofErr w:type="spellStart"/>
+      <w:r>
+        <w:rPr>
+          <w:rFonts w:cs="Times New Roman"/>
+          <w:szCs w:val="24"/>
+        </w:rPr>
+        <w:t>vacunación</w:t>
+      </w:r>
+      <w:proofErr w:type="spellEnd"/>
+      <w:r>
+        <w:rPr>
+          <w:rFonts w:cs="Times New Roman"/>
+          <w:szCs w:val="24"/>
+        </w:rPr>
+        <w:t xml:space="preserve"> entre </w:t>
+      </w:r>
+      <w:proofErr w:type="spellStart"/>
+      <w:r>
+        <w:rPr>
+          <w:rFonts w:cs="Times New Roman"/>
+          <w:szCs w:val="24"/>
+        </w:rPr>
+        <w:t>las</w:t>
+      </w:r>
+      <w:proofErr w:type="spellEnd"/>
+      <w:r>
+        <w:rPr>
+          <w:rFonts w:cs="Times New Roman"/>
+          <w:szCs w:val="24"/>
+        </w:rPr>
+        <w:t xml:space="preserve"> localidades indígenas.</w:t>
+      </w:r>
+      <w:r>
+        <w:rPr>
+          <w:rFonts w:cs="Times New Roman"/>
+          <w:szCs w:val="24"/>
+        </w:rPr>
+        <w:t xml:space="preserve"> </w:t>
+      </w:r>
+    </w:p>
+    <w:p>
+      <w:pPr>
+        <w:spacing w:line="240" w:lineRule="auto"/>
+        <w:jc w:val="both"/>
+        <w:rPr>
+          <w:rFonts w:cs="Times New Roman"/>
+          <w:szCs w:val="24"/>
+        </w:rPr>
+      </w:pPr>
+      <w:proofErr w:type="spellStart"/>
+      <w:r>
+        <w:rPr>
+          <w:rFonts w:cs="Times New Roman"/>
+          <w:b/>
+          <w:bCs/>
+          <w:szCs w:val="24"/>
+        </w:rPr>
         <w:t>Palabras</w:t>
       </w:r>
       <w:proofErr w:type="spellEnd"/>
@@ -1931,7 +1966,6 @@
           <w:b/>
           <w:bCs/>
           <w:szCs w:val="24"/>
-          <w:lang w:val="en-US"/>
         </w:rPr>
       </w:pPr>
     </w:p>
@@ -2092,7 +2126,25 @@
           <w:szCs w:val="24"/>
           <w:lang w:val="en-US"/>
         </w:rPr>
-        <w:t xml:space="preserve">Brazil’s National Immunization Program (NIP) was created in 1973, aiming to provide universal access to several vaccines in order to control the escalation of infectious diseases and reduce childhood mortality rates. Additionally, the </w:t>
+        <w:t xml:space="preserve">Brazil’s National Immunization Program (NIP) was created in 1973, aiming to provide universal access to several vaccines </w:t>
+      </w:r>
+      <w:proofErr w:type="gramStart"/>
+      <w:r>
+        <w:rPr>
+          <w:rFonts w:cs="Times New Roman"/>
+          <w:szCs w:val="24"/>
+          <w:lang w:val="en-US"/>
+        </w:rPr>
+        <w:t>in order to</w:t>
+      </w:r>
+      <w:proofErr w:type="gramEnd"/>
+      <w:r>
+        <w:rPr>
+          <w:rFonts w:cs="Times New Roman"/>
+          <w:szCs w:val="24"/>
+          <w:lang w:val="en-US"/>
+        </w:rPr>
+        <w:t xml:space="preserve"> control the escalation of infectious diseases and reduce childhood mortality rates. Additionally, the </w:t>
       </w:r>
       <w:r>
         <w:rPr>
@@ -2198,7 +2250,25 @@
           <w:szCs w:val="24"/>
           <w:lang w:val="en-US"/>
         </w:rPr>
-        <w:t>Brazil has a large and diverse population of indigenous people, comprising approximately 896,917 individuals divided into 305 ethnicities that live in both urban and rural areas. Indigenous populations have to deal with many social inequalities resulting from socio-economic marginalization, including poor nutrition, lack of access to health services and proper sanitation</w:t>
+        <w:t xml:space="preserve">Brazil has a large and diverse population of indigenous people, comprising approximately 896,917 individuals divided into 305 ethnicities that live in both urban and rural areas. Indigenous populations </w:t>
+      </w:r>
+      <w:proofErr w:type="gramStart"/>
+      <w:r>
+        <w:rPr>
+          <w:rFonts w:cs="Times New Roman"/>
+          <w:szCs w:val="24"/>
+          <w:lang w:val="en-US"/>
+        </w:rPr>
+        <w:t>have to</w:t>
+      </w:r>
+      <w:proofErr w:type="gramEnd"/>
+      <w:r>
+        <w:rPr>
+          <w:rFonts w:cs="Times New Roman"/>
+          <w:szCs w:val="24"/>
+          <w:lang w:val="en-US"/>
+        </w:rPr>
+        <w:t xml:space="preserve"> deal with many social inequalities resulting from socio-economic marginalization, including poor nutrition, lack of access to health services and proper sanitation</w:t>
       </w:r>
       <w:r>
         <w:rPr>
@@ -2286,16 +2356,8 @@
           <w:szCs w:val="24"/>
           <w:lang w:val="en-US"/>
         </w:rPr>
-        <w:t xml:space="preserve">A time-series analysis study was conducted among the indigenous populations, through retrospective analysis of immunization reported by the Department of Informatics of the </w:t>
-      </w:r>
-      <w:r>
-        <w:rPr>
-          <w:rFonts w:cs="Times New Roman"/>
-          <w:szCs w:val="24"/>
-          <w:lang w:val="en-US"/>
-        </w:rPr>
         <w:lastRenderedPageBreak/>
-        <w:t>Brazilian Ministry of Health. Data collected through this system include all vaccination schedules and dosage details.  These data were accumulated by diverse health professionals. The early impact of the COVID-19 pandemic on the vaccine coverage rate was estimated by comparing the data obtained between the pre-pandemic (</w:t>
+        <w:t>A time-series analysis study was conducted among the indigenous populations, through retrospective analysis of immunization reported by the Department of Informatics of the Brazilian Ministry of Health. Data collected through this system include all vaccination schedules and dosage details.  These data were accumulated by diverse health professionals. The early impact of the COVID-19 pandemic on the vaccine coverage rate was estimated by comparing the data obtained between the pre-pandemic (</w:t>
       </w:r>
       <w:r>
         <w:rPr>
@@ -4686,7 +4748,6 @@
                 <w:sz w:val="20"/>
                 <w:szCs w:val="20"/>
               </w:rPr>
-              <w:lastRenderedPageBreak/>
               <w:t>São Gabriel da Cachoeira</w:t>
             </w:r>
           </w:p>
@@ -10111,7 +10172,7 @@
           <w:szCs w:val="24"/>
           <w:lang w:val="en-US"/>
         </w:rPr>
-        <w:t xml:space="preserve"> 18% of coverage vaccine rate was reported for MCC, BCG and PCV10 in 2021. Moreover, only 10.2% of coverage vaccine to YF was achieved in the same period and locality. In general, there was a decrease in the immunization in all vaccines </w:t>
+        <w:t xml:space="preserve"> 18% of coverage vaccine rate was reported for MCC, BCG </w:t>
       </w:r>
       <w:r>
         <w:rPr>
@@ -10120,7 +10181,7 @@
           <w:lang w:val="en-US"/>
         </w:rPr>
         <w:lastRenderedPageBreak/>
-        <w:t>evaluated in this study when compared to data from 2020 to 2021. Fluctuations between 20.6% to 100% and 10.2% to 100% in vaccine coverage rates were found in 2020 and 2021, respectively.</w:t>
+        <w:t>and PCV10 in 2021. Moreover, only 10.2% of coverage vaccine to YF was achieved in the same period and locality. In general, there was a decrease in the immunization in all vaccines evaluated in this study when compared to data from 2020 to 2021. Fluctuations between 20.6% to 100% and 10.2% to 100% in vaccine coverage rates were found in 2020 and 2021, respectively.</w:t>
       </w:r>
     </w:p>
     <w:p>
@@ -10293,7 +10354,25 @@
           <w:szCs w:val="24"/>
           <w:lang w:val="en-US"/>
         </w:rPr>
-        <w:t xml:space="preserve">In this context of pandemic, due to measures of social distancing to mitigate the transmission of the virus many countries registered a substantial reduction in vaccination coverage. Here, we observed an important drop in the immunization over time across this study. </w:t>
+        <w:t xml:space="preserve">In this context of pandemic, due to measures of social distancing to mitigate the transmission of the virus many countries registered a substantial reduction in vaccination coverage. Here, we observed an important drop in </w:t>
+      </w:r>
+      <w:proofErr w:type="gramStart"/>
+      <w:r>
+        <w:rPr>
+          <w:rFonts w:cs="Times New Roman"/>
+          <w:szCs w:val="24"/>
+          <w:lang w:val="en-US"/>
+        </w:rPr>
+        <w:t>the immunization</w:t>
+      </w:r>
+      <w:proofErr w:type="gramEnd"/>
+      <w:r>
+        <w:rPr>
+          <w:rFonts w:cs="Times New Roman"/>
+          <w:szCs w:val="24"/>
+          <w:lang w:val="en-US"/>
+        </w:rPr>
+        <w:t xml:space="preserve"> over time across this study. </w:t>
       </w:r>
     </w:p>
     <w:p>
@@ -10490,13 +10569,23 @@
         </w:rPr>
         <w:t xml:space="preserve"> </w:t>
       </w:r>
-      <w:r>
-        <w:rPr>
-          <w:rFonts w:cs="Times New Roman"/>
-          <w:szCs w:val="24"/>
-          <w:lang w:val="en-US"/>
-        </w:rPr>
-        <w:t xml:space="preserve">In order to evaluate the same impact in indigenous populations we collected data from the ten localities with the highest number of indigenous people in the country. There was more than 55% of reduction in the coverage vaccine rate to MCC in almost half of localities analyzed. Furthermore, in São Paulo de Olivença this reduction was </w:t>
+      <w:proofErr w:type="gramStart"/>
+      <w:r>
+        <w:rPr>
+          <w:rFonts w:cs="Times New Roman"/>
+          <w:szCs w:val="24"/>
+          <w:lang w:val="en-US"/>
+        </w:rPr>
+        <w:t>In order to</w:t>
+      </w:r>
+      <w:proofErr w:type="gramEnd"/>
+      <w:r>
+        <w:rPr>
+          <w:rFonts w:cs="Times New Roman"/>
+          <w:szCs w:val="24"/>
+          <w:lang w:val="en-US"/>
+        </w:rPr>
+        <w:t xml:space="preserve"> evaluate the same impact in indigenous populations we collected data from the ten localities with the highest number of indigenous people in the country. There was more than 55% of reduction in the coverage vaccine rate to MCC in almost half of localities analyzed. Furthermore, in São Paulo de Olivença this reduction was </w:t>
       </w:r>
       <w:r>
         <w:rPr>
@@ -10533,16 +10622,26 @@
           <w:szCs w:val="24"/>
           <w:lang w:val="en-US"/>
         </w:rPr>
-        <w:t xml:space="preserve">These results clearly showed that these reductions in the immunization were higher than observed in our previously study already mentioned. Moreover, was also higher than another </w:t>
-      </w:r>
-      <w:r>
-        <w:rPr>
-          <w:rFonts w:cs="Times New Roman"/>
-          <w:szCs w:val="24"/>
-          <w:lang w:val="en-US"/>
-        </w:rPr>
         <w:lastRenderedPageBreak/>
-        <w:t>study that showed a decrease of 27% in the first dose of the pentavalent vaccine applied in March 2020 when compared to March 2019 in Brazil</w:t>
+        <w:t xml:space="preserve">These results clearly showed that these reductions in </w:t>
+      </w:r>
+      <w:proofErr w:type="gramStart"/>
+      <w:r>
+        <w:rPr>
+          <w:rFonts w:cs="Times New Roman"/>
+          <w:szCs w:val="24"/>
+          <w:lang w:val="en-US"/>
+        </w:rPr>
+        <w:t>the immunization</w:t>
+      </w:r>
+      <w:proofErr w:type="gramEnd"/>
+      <w:r>
+        <w:rPr>
+          <w:rFonts w:cs="Times New Roman"/>
+          <w:szCs w:val="24"/>
+          <w:lang w:val="en-US"/>
+        </w:rPr>
+        <w:t xml:space="preserve"> were higher than observed in our previously study already mentioned. Moreover, was also higher than another study that showed a decrease of 27% in the first dose of the pentavalent vaccine applied in March 2020 when compared to March 2019 in Brazil</w:t>
       </w:r>
       <w:r>
         <w:rPr>
@@ -10592,7 +10691,25 @@
           <w:szCs w:val="24"/>
           <w:lang w:val="en-US"/>
         </w:rPr>
-        <w:t>A study that evaluated the increased vulnerability to SARS‑CoV‑2 infection among indigenous people living in the urban area of Manaus reported that the majority of the population adopted distancing measures during the pandemic</w:t>
+        <w:t xml:space="preserve">A study that evaluated the increased vulnerability to SARS‑CoV‑2 infection among indigenous people living in the urban area of Manaus reported that </w:t>
+      </w:r>
+      <w:proofErr w:type="gramStart"/>
+      <w:r>
+        <w:rPr>
+          <w:rFonts w:cs="Times New Roman"/>
+          <w:szCs w:val="24"/>
+          <w:lang w:val="en-US"/>
+        </w:rPr>
+        <w:t>the majority of</w:t>
+      </w:r>
+      <w:proofErr w:type="gramEnd"/>
+      <w:r>
+        <w:rPr>
+          <w:rFonts w:cs="Times New Roman"/>
+          <w:szCs w:val="24"/>
+          <w:lang w:val="en-US"/>
+        </w:rPr>
+        <w:t xml:space="preserve"> the population adopted distancing measures during the pandemic</w:t>
       </w:r>
       <w:r>
         <w:rPr>
@@ -10708,7 +10825,43 @@
           <w:szCs w:val="24"/>
           <w:lang w:val="en-US"/>
         </w:rPr>
-        <w:t xml:space="preserve"> A few limitations of this study should be mentioned. Firstly, Brazil has an important national net system which is based on different databanks that was used in this paper. However, secondary data often have inconsistencies and are subject to underreporting. Second, we used data from ten localities with more indigenous people in Brazil because data that refer to vaccine coverage rate there are not only for indigenous populations. Thus, we assumed that the coverage vaccine is the same for indigenous and non-indigenous groups in these localities. One of the main strengths of this paper is that to our knowledge this is the first study to evaluated, in indigenous people the impact of the COVID-19 pandemic in the coverage of several important vaccines in Brazil.  Furthermore, we used the latest available data for coverage vaccine rate in the country. </w:t>
+        <w:t xml:space="preserve"> A few limitations of this study should be mentioned. Firstly, Brazil has an important national net system which is based on different databanks that was used in this paper. However, secondary data often </w:t>
+      </w:r>
+      <w:proofErr w:type="gramStart"/>
+      <w:r>
+        <w:rPr>
+          <w:rFonts w:cs="Times New Roman"/>
+          <w:szCs w:val="24"/>
+          <w:lang w:val="en-US"/>
+        </w:rPr>
+        <w:t>have</w:t>
+      </w:r>
+      <w:proofErr w:type="gramEnd"/>
+      <w:r>
+        <w:rPr>
+          <w:rFonts w:cs="Times New Roman"/>
+          <w:szCs w:val="24"/>
+          <w:lang w:val="en-US"/>
+        </w:rPr>
+        <w:t xml:space="preserve"> inconsistencies and </w:t>
+      </w:r>
+      <w:proofErr w:type="gramStart"/>
+      <w:r>
+        <w:rPr>
+          <w:rFonts w:cs="Times New Roman"/>
+          <w:szCs w:val="24"/>
+          <w:lang w:val="en-US"/>
+        </w:rPr>
+        <w:t>are</w:t>
+      </w:r>
+      <w:proofErr w:type="gramEnd"/>
+      <w:r>
+        <w:rPr>
+          <w:rFonts w:cs="Times New Roman"/>
+          <w:szCs w:val="24"/>
+          <w:lang w:val="en-US"/>
+        </w:rPr>
+        <w:t xml:space="preserve"> subject to underreporting. Second, we used data from ten localities with more indigenous people in Brazil because data that refer to vaccine coverage rate there are not only for indigenous populations. Thus, we assumed that the coverage vaccine is the same for indigenous and non-indigenous groups in these localities. One of the main strengths of this paper is that to our knowledge this is the first study to evaluated, in indigenous people the impact of the COVID-19 pandemic in the coverage of several important vaccines in Brazil.  Furthermore, we used the latest available data for coverage vaccine rate in the country. </w:t>
       </w:r>
     </w:p>
     <w:p>
@@ -10728,7 +10881,7 @@
           <w:szCs w:val="24"/>
           <w:lang w:val="en-US"/>
         </w:rPr>
-        <w:t xml:space="preserve">In the COVID-19 pandemic the WHO estimated that at least 80 million children would be susceptible to preventable infectious diseases as measles, diphtheria, and polio due to of the decrease in vaccination coverage. In addition, it has been reported that this impact would be even more important in families with unfavorable socioeconomic conditions as indigenous </w:t>
+        <w:t xml:space="preserve">In the COVID-19 pandemic the WHO estimated that at least 80 million children would be susceptible to preventable infectious diseases as measles, diphtheria, and polio due to of the </w:t>
       </w:r>
       <w:r>
         <w:rPr>
@@ -10737,7 +10890,7 @@
           <w:lang w:val="en-US"/>
         </w:rPr>
         <w:lastRenderedPageBreak/>
-        <w:t>populations</w:t>
+        <w:t>decrease in vaccination coverage. In addition, it has been reported that this impact would be even more important in families with unfavorable socioeconomic conditions as indigenous populations</w:t>
       </w:r>
       <w:r>
         <w:rPr>
@@ -10781,7 +10934,43 @@
           <w:szCs w:val="24"/>
           <w:lang w:val="en-US"/>
         </w:rPr>
-        <w:t>o identify the really cause of reduction in the immunizations is urgent in indigenous localities. Our results highlight the importance to promote vaccinations campaign because immunization in one of the main strategies to combat inequality in the development countries</w:t>
+        <w:t xml:space="preserve">o identify the really cause of reduction in the immunizations is urgent in indigenous localities. Our results highlight the importance </w:t>
+      </w:r>
+      <w:proofErr w:type="gramStart"/>
+      <w:r>
+        <w:rPr>
+          <w:rFonts w:cs="Times New Roman"/>
+          <w:szCs w:val="24"/>
+          <w:lang w:val="en-US"/>
+        </w:rPr>
+        <w:t>to promote</w:t>
+      </w:r>
+      <w:proofErr w:type="gramEnd"/>
+      <w:r>
+        <w:rPr>
+          <w:rFonts w:cs="Times New Roman"/>
+          <w:szCs w:val="24"/>
+          <w:lang w:val="en-US"/>
+        </w:rPr>
+        <w:t xml:space="preserve"> vaccinations campaign because immunization </w:t>
+      </w:r>
+      <w:proofErr w:type="gramStart"/>
+      <w:r>
+        <w:rPr>
+          <w:rFonts w:cs="Times New Roman"/>
+          <w:szCs w:val="24"/>
+          <w:lang w:val="en-US"/>
+        </w:rPr>
+        <w:t>in</w:t>
+      </w:r>
+      <w:proofErr w:type="gramEnd"/>
+      <w:r>
+        <w:rPr>
+          <w:rFonts w:cs="Times New Roman"/>
+          <w:szCs w:val="24"/>
+          <w:lang w:val="en-US"/>
+        </w:rPr>
+        <w:t xml:space="preserve"> one of the main strategies to combat inequality in the development countries</w:t>
       </w:r>
       <w:r>
         <w:rPr>
@@ -10854,7 +11043,7 @@
       <w:r>
         <w:t xml:space="preserve">  </w:t>
       </w:r>
-      <w:hyperlink r:id="rId5" w:history="1">
+      <w:hyperlink r:id="rId6" w:history="1">
         <w:r>
           <w:rPr>
             <w:rStyle w:val="Hyperlink"/>
@@ -10894,7 +11083,7 @@
       <w:r>
         <w:t xml:space="preserve"> </w:t>
       </w:r>
-      <w:hyperlink r:id="rId6" w:history="1">
+      <w:hyperlink r:id="rId7" w:history="1">
         <w:r>
           <w:rPr>
             <w:rStyle w:val="Hyperlink"/>
@@ -10928,7 +11117,7 @@
       <w:r>
         <w:t xml:space="preserve"> </w:t>
       </w:r>
-      <w:hyperlink r:id="rId7" w:history="1">
+      <w:hyperlink r:id="rId8" w:history="1">
         <w:r>
           <w:rPr>
             <w:rStyle w:val="Hyperlink"/>
@@ -10968,7 +11157,7 @@
       <w:r>
         <w:t xml:space="preserve"> </w:t>
       </w:r>
-      <w:hyperlink r:id="rId8" w:history="1">
+      <w:hyperlink r:id="rId9" w:history="1">
         <w:r>
           <w:rPr>
             <w:rStyle w:val="Hyperlink"/>
@@ -10996,7 +11185,7 @@
       <w:r>
         <w:t xml:space="preserve"> </w:t>
       </w:r>
-      <w:hyperlink r:id="rId9" w:history="1">
+      <w:hyperlink r:id="rId10" w:history="1">
         <w:r>
           <w:rPr>
             <w:rStyle w:val="Hyperlink"/>
@@ -11027,7 +11216,7 @@
       <w:r>
         <w:t xml:space="preserve"> </w:t>
       </w:r>
-      <w:hyperlink r:id="rId10" w:history="1">
+      <w:hyperlink r:id="rId11" w:history="1">
         <w:r>
           <w:rPr>
             <w:rStyle w:val="Hyperlink"/>
@@ -11076,7 +11265,7 @@
         </w:rPr>
         <w:t xml:space="preserve"> </w:t>
       </w:r>
-      <w:hyperlink r:id="rId11" w:history="1">
+      <w:hyperlink r:id="rId12" w:history="1">
         <w:r>
           <w:rPr>
             <w:rStyle w:val="Hyperlink"/>
@@ -11141,7 +11330,7 @@
         </w:rPr>
         <w:t xml:space="preserve"> </w:t>
       </w:r>
-      <w:hyperlink r:id="rId12" w:history="1">
+      <w:hyperlink r:id="rId13" w:history="1">
         <w:r>
           <w:rPr>
             <w:rStyle w:val="Hyperlink"/>
@@ -11182,7 +11371,11 @@
         <w:t xml:space="preserve">Andrade AL, Minamisava R, Tomich LM, Lemos AP, Gorla MC, de Cunto Brandileone MC, et al. </w:t>
       </w:r>
       <w:r>
-        <w:t xml:space="preserve">Impact of meningococcal C conjugate vaccination four years after introduction of routine childhood immunization in Brazil. </w:t>
+        <w:t xml:space="preserve">Impact of meningococcal C conjugate vaccination four years after introduction of </w:t>
+      </w:r>
+      <w:r>
+        <w:lastRenderedPageBreak/>
+        <w:t xml:space="preserve">routine childhood immunization in Brazil. </w:t>
       </w:r>
       <w:r>
         <w:rPr>
@@ -11197,7 +11390,7 @@
         </w:rPr>
         <w:t xml:space="preserve"> </w:t>
       </w:r>
-      <w:hyperlink r:id="rId13" w:history="1">
+      <w:hyperlink r:id="rId14" w:history="1">
         <w:r>
           <w:rPr>
             <w:rStyle w:val="Hyperlink"/>
@@ -11226,7 +11419,6 @@
         <w:rPr>
           <w:lang w:val="pt-BR"/>
         </w:rPr>
-        <w:lastRenderedPageBreak/>
         <w:t>10.</w:t>
       </w:r>
       <w:r>
@@ -11243,7 +11435,7 @@
       <w:r>
         <w:t xml:space="preserve"> </w:t>
       </w:r>
-      <w:hyperlink r:id="rId14" w:history="1">
+      <w:hyperlink r:id="rId15" w:history="1">
         <w:r>
           <w:rPr>
             <w:rStyle w:val="Hyperlink"/>
@@ -11286,7 +11478,7 @@
       <w:r>
         <w:t xml:space="preserve"> </w:t>
       </w:r>
-      <w:hyperlink r:id="rId15" w:history="1">
+      <w:hyperlink r:id="rId16" w:history="1">
         <w:r>
           <w:rPr>
             <w:rStyle w:val="Hyperlink"/>
@@ -11317,7 +11509,7 @@
       <w:r>
         <w:t xml:space="preserve"> </w:t>
       </w:r>
-      <w:hyperlink r:id="rId16" w:history="1">
+      <w:hyperlink r:id="rId17" w:history="1">
         <w:r>
           <w:rPr>
             <w:rStyle w:val="Hyperlink"/>
@@ -11369,7 +11561,7 @@
         </w:rPr>
         <w:t xml:space="preserve"> </w:t>
       </w:r>
-      <w:hyperlink r:id="rId17" w:history="1">
+      <w:hyperlink r:id="rId18" w:history="1">
         <w:r>
           <w:rPr>
             <w:rStyle w:val="Hyperlink"/>
@@ -11392,9 +11584,6 @@
         <w:pStyle w:val="EndNoteBibliography"/>
         <w:spacing w:after="0" w:line="360" w:lineRule="auto"/>
         <w:jc w:val="both"/>
-        <w:rPr>
-          <w:lang w:val="pt-BR"/>
-        </w:rPr>
       </w:pPr>
       <w:bookmarkStart w:id="14" w:name="_ENREF_14"/>
       <w:r>
@@ -11414,24 +11603,17 @@
         <w:t xml:space="preserve">Reduced vaccination and the risk of measles and other childhood infections post-Ebola. </w:t>
       </w:r>
       <w:r>
-        <w:rPr>
-          <w:lang w:val="pt-BR"/>
-        </w:rPr>
         <w:t>Science. 2015;347(6227):1240-2.</w:t>
       </w:r>
       <w:bookmarkEnd w:id="14"/>
       <w:r>
-        <w:rPr>
-          <w:lang w:val="pt-BR"/>
-        </w:rPr>
         <w:t xml:space="preserve"> </w:t>
       </w:r>
-      <w:hyperlink r:id="rId18" w:history="1">
+      <w:hyperlink r:id="rId19" w:history="1">
         <w:r>
           <w:rPr>
             <w:rStyle w:val="Hyperlink"/>
             <w:color w:val="auto"/>
-            <w:lang w:val="pt-BR"/>
           </w:rPr>
           <w:t>https://doi.org/10.1126/science.aaa3438</w:t>
         </w:r>
@@ -11446,13 +11628,13 @@
         </w:rPr>
       </w:pPr>
       <w:r>
-        <w:t>15.</w:t>
-      </w:r>
-      <w:r>
-        <w:t xml:space="preserve">     </w:t>
-      </w:r>
-      <w:r>
-        <w:t xml:space="preserve"> Matos C, Goncalves BA, Couto MT. </w:t>
+        <w:rPr>
+          <w:lang w:val="en-US"/>
+        </w:rPr>
+        <w:t xml:space="preserve">15.      </w:t>
+      </w:r>
+      <w:r>
+        <w:t xml:space="preserve">Matos C, Goncalves BA, Couto MT. </w:t>
       </w:r>
       <w:r>
         <w:rPr>
@@ -12605,4 +12787,16 @@
     </a:ext>
   </a:extLst>
 </a:theme>
+</file>
+
+<file path=customXml/item1.xml><?xml version="1.0" encoding="utf-8"?>
+<b:Sources xmlns:b="http://schemas.openxmlformats.org/officeDocument/2006/bibliography" xmlns="http://schemas.openxmlformats.org/officeDocument/2006/bibliography" SelectedStyle="\APASixthEditionOfficeOnline.xsl" StyleName="APA" Version="6"/>
+</file>
+
+<file path=customXml/itemProps1.xml><?xml version="1.0" encoding="utf-8"?>
+<ds:datastoreItem xmlns:ds="http://schemas.openxmlformats.org/officeDocument/2006/customXml" ds:itemID="{6D0448DE-ED05-4699-A3E5-0AB6B9EFE825}">
+  <ds:schemaRefs>
+    <ds:schemaRef ds:uri="http://schemas.openxmlformats.org/officeDocument/2006/bibliography"/>
+  </ds:schemaRefs>
+</ds:datastoreItem>
 </file>
</xml_diff>

<commit_message>
Extrair propriedades do doc e pdf
</commit_message>
<xml_diff>
--- a/Texto.docx
+++ b/Texto.docx
@@ -11584,6 +11584,9 @@
         <w:pStyle w:val="EndNoteBibliography"/>
         <w:spacing w:after="0" w:line="360" w:lineRule="auto"/>
         <w:jc w:val="both"/>
+        <w:rPr>
+          <w:lang w:val="pt-BR"/>
+        </w:rPr>
       </w:pPr>
       <w:bookmarkStart w:id="14" w:name="_ENREF_14"/>
       <w:r>
@@ -11603,10 +11606,16 @@
         <w:t xml:space="preserve">Reduced vaccination and the risk of measles and other childhood infections post-Ebola. </w:t>
       </w:r>
       <w:r>
+        <w:rPr>
+          <w:lang w:val="pt-BR"/>
+        </w:rPr>
         <w:t>Science. 2015;347(6227):1240-2.</w:t>
       </w:r>
       <w:bookmarkEnd w:id="14"/>
       <w:r>
+        <w:rPr>
+          <w:lang w:val="pt-BR"/>
+        </w:rPr>
         <w:t xml:space="preserve"> </w:t>
       </w:r>
       <w:hyperlink r:id="rId19" w:history="1">
@@ -11614,6 +11623,7 @@
           <w:rPr>
             <w:rStyle w:val="Hyperlink"/>
             <w:color w:val="auto"/>
+            <w:lang w:val="pt-BR"/>
           </w:rPr>
           <w:t>https://doi.org/10.1126/science.aaa3438</w:t>
         </w:r>
@@ -11628,9 +11638,6 @@
         </w:rPr>
       </w:pPr>
       <w:r>
-        <w:rPr>
-          <w:lang w:val="en-US"/>
-        </w:rPr>
         <w:t xml:space="preserve">15.      </w:t>
       </w:r>
       <w:r>
@@ -11648,12 +11655,36 @@
         </w:rPr>
         <w:t xml:space="preserve">. </w:t>
       </w:r>
+      <w:hyperlink r:id="rId20" w:history="1">
+        <w:r>
+          <w:rPr>
+            <w:rStyle w:val="Hyperlink"/>
+            <w:lang w:val="en-US"/>
+          </w:rPr>
+          <w:t>https://doi.org/10.1080/17441692.2021.1912138</w:t>
+        </w:r>
+      </w:hyperlink>
       <w:r>
         <w:rPr>
           <w:u w:val="single"/>
           <w:lang w:val="en-US"/>
         </w:rPr>
-        <w:t>https://doi.org/10.1080/17441692.2021.1912138</w:t>
+        <w:br/>
+      </w:r>
+      <w:r>
+        <w:rPr>
+          <w:u w:val="single"/>
+          <w:lang w:val="en-US"/>
+        </w:rPr>
+        <w:br/>
+      </w:r>
+      <w:r>
+        <w:rPr>
+          <w:u w:val="single"/>
+          <w:lang w:val="en-US"/>
+        </w:rPr>
+        <w:br/>
+        <w:t>FAZENDO UM TESTE  DE CRIAR MAIS 3  FRASES</w:t>
       </w:r>
     </w:p>
     <w:sectPr>

</xml_diff>

<commit_message>
feat(structure): módulo de detecção de seções
Implementado novo módulo src/structure.py responsável por identificar automaticamente seções padronizadas de artigos científicos (como Título, Resumo, Abstract, Resumen, Introdução, Métodos, Resultados, Discussão, Conclusão e Referências).
Inclui normalização de texto, uso de expressões regulares multilíngues e geração estruturada do dicionário sections.
Integração completa com programa.py para adicionar o campo "sections" às propriedades extraídas de .docx e .pdf.
</commit_message>
<xml_diff>
--- a/Texto.docx
+++ b/Texto.docx
@@ -11664,28 +11664,6 @@
           <w:t>https://doi.org/10.1080/17441692.2021.1912138</w:t>
         </w:r>
       </w:hyperlink>
-      <w:r>
-        <w:rPr>
-          <w:u w:val="single"/>
-          <w:lang w:val="en-US"/>
-        </w:rPr>
-        <w:br/>
-      </w:r>
-      <w:r>
-        <w:rPr>
-          <w:u w:val="single"/>
-          <w:lang w:val="en-US"/>
-        </w:rPr>
-        <w:br/>
-      </w:r>
-      <w:r>
-        <w:rPr>
-          <w:u w:val="single"/>
-          <w:lang w:val="en-US"/>
-        </w:rPr>
-        <w:br/>
-        <w:t>FAZENDO UM TESTE  DE CRIAR MAIS 3  FRASES</w:t>
-      </w:r>
     </w:p>
     <w:sectPr>
       <w:pgSz w:w="11906" w:h="16838"/>

</xml_diff>